<commit_message>
Changed the collision system a bit
Changed the collision system to factor in the solidity of objects
</commit_message>
<xml_diff>
--- a/Write-up/Design.docx
+++ b/Write-up/Design.docx
@@ -5,34 +5,41 @@
     <w:p>
       <w:pPr>
         <w:pStyle w:val="Heading1"/>
+      </w:pPr>
+      <w:bookmarkStart w:id="0" w:name="_Toc4060597"/>
+      <w:r>
+        <w:t>Design</w:t>
+      </w:r>
+      <w:bookmarkEnd w:id="0"/>
+    </w:p>
+    <w:p>
+      <w:pPr>
+        <w:pStyle w:val="Heading2"/>
         <w:spacing w:before="120" w:after="120" w:line="276" w:lineRule="auto"/>
       </w:pPr>
-      <w:r>
-        <w:t>Design</w:t>
-      </w:r>
-    </w:p>
-    <w:p>
-      <w:pPr>
-        <w:pStyle w:val="Heading2"/>
-      </w:pPr>
+      <w:bookmarkStart w:id="1" w:name="_Toc4060598"/>
       <w:r>
         <w:t>Program development and objectives</w:t>
       </w:r>
-    </w:p>
-    <w:p>
+      <w:bookmarkEnd w:id="1"/>
+    </w:p>
+    <w:p>
+      <w:pPr>
+        <w:spacing w:before="120" w:after="120" w:line="276" w:lineRule="auto"/>
+      </w:pPr>
       <w:r>
         <w:rPr>
           <w:noProof/>
           <w:lang w:eastAsia="en-GB"/>
         </w:rPr>
         <w:drawing>
-          <wp:anchor distT="0" distB="0" distL="114300" distR="114300" simplePos="0" relativeHeight="251658240" behindDoc="0" locked="0" layoutInCell="1" allowOverlap="1" wp14:anchorId="56D24447" wp14:editId="2D3D9B8D">
+          <wp:anchor distT="0" distB="0" distL="114300" distR="114300" simplePos="0" relativeHeight="251658240" behindDoc="0" locked="0" layoutInCell="1" allowOverlap="1" wp14:anchorId="56D24447" wp14:editId="03406825">
             <wp:simplePos x="0" y="0"/>
             <wp:positionH relativeFrom="margin">
-              <wp:align>center</wp:align>
+              <wp:posOffset>735965</wp:posOffset>
             </wp:positionH>
             <wp:positionV relativeFrom="margin">
-              <wp:posOffset>1261110</wp:posOffset>
+              <wp:posOffset>1373505</wp:posOffset>
             </wp:positionV>
             <wp:extent cx="4313555" cy="6860540"/>
             <wp:effectExtent l="0" t="0" r="4445" b="0"/>
@@ -57,7 +64,7 @@
                     <pic:cNvPicPr/>
                   </pic:nvPicPr>
                   <pic:blipFill rotWithShape="1">
-                    <a:blip r:embed="rId5">
+                    <a:blip r:embed="rId6">
                       <a:extLst>
                         <a:ext uri="{28A0092B-C50C-407E-A947-70E740481C1C}">
                           <a14:useLocalDpi xmlns:a14="http://schemas.microsoft.com/office/drawing/2010/main" val="0"/>
@@ -100,7 +107,13 @@
         <w:t>Before I could begin making my program, I had to plan out how I was going to code it and what objectives I would aim for as the code went along</w:t>
       </w:r>
       <w:r>
-        <w:t xml:space="preserve"> to allow me to meet the planned specification</w:t>
+        <w:t xml:space="preserve"> </w:t>
+      </w:r>
+      <w:r>
+        <w:t xml:space="preserve">to allow me to meet the planned </w:t>
+      </w:r>
+      <w:r>
+        <w:t>specification</w:t>
       </w:r>
       <w:r>
         <w:t>. To this end I developed the Following Route map</w:t>
@@ -108,18 +121,42 @@
       <w:r>
         <w:t xml:space="preserve">: </w:t>
       </w:r>
+      <w:r>
+        <w:br/>
+      </w:r>
+      <w:r>
+        <w:t xml:space="preserve">As visible above, the entirety of the design process was not one single linear process, in order to be able to </w:t>
+      </w:r>
+      <w:r>
+        <w:t xml:space="preserve">streamline my work, I needed to work advance on different parts of the </w:t>
+      </w:r>
+      <w:r>
+        <w:lastRenderedPageBreak/>
+        <w:t>project simultaneously, in modula</w:t>
+      </w:r>
+      <w:r>
+        <w:t>r implements so that I could have a clear idea of what I was doing and where I was going at any time. I could also have the ability to test and polish each individual part of the project to prevent errors from occurring later in development, where they would be more troublesome and harder to find, as opposed to coding larger parts of the program all at once.</w:t>
+      </w:r>
+      <w:r>
+        <w:t xml:space="preserve"> The </w:t>
+      </w:r>
+      <w:r>
+        <w:t xml:space="preserve">design for my process was also itself quite flexible, I could easily switch between branches of the of the map as I advance, which would allow me to move forward if I got stuck on something to give me the time to come back to it later, since the project begins by working on the different aspects of the design and eventually bringing it all together in the final few steps.  </w:t>
+      </w:r>
     </w:p>
     <w:p>
       <w:pPr>
         <w:pStyle w:val="Heading2"/>
-      </w:pPr>
-      <w:r>
-        <w:lastRenderedPageBreak/>
+        <w:spacing w:before="120" w:after="120" w:line="276" w:lineRule="auto"/>
+      </w:pPr>
+      <w:bookmarkStart w:id="2" w:name="_Toc4060599"/>
+      <w:r>
         <w:t xml:space="preserve">Language </w:t>
       </w:r>
       <w:r>
         <w:t>and graphics APIs/Libraries</w:t>
       </w:r>
+      <w:bookmarkEnd w:id="2"/>
     </w:p>
     <w:p>
       <w:pPr>
@@ -132,10 +169,19 @@
         <w:t xml:space="preserve">decided to code it in C#, since it was the language I was most familiar with, and since the machine I was using to code my project was a mac which did not have Wine or Parallels Desktop, or any other software that would let me run Windows on Mac, I had to find </w:t>
       </w:r>
       <w:r>
-        <w:t xml:space="preserve">a graphics library, frameworks and/or APIs </w:t>
-      </w:r>
-      <w:r>
-        <w:t xml:space="preserve">which would be compatible with Visual Studio Mac, and which would let me have a large amount of control to an extent of the screen. </w:t>
+        <w:t xml:space="preserve">an external </w:t>
+      </w:r>
+      <w:r>
+        <w:t xml:space="preserve">graphics library, frameworks and/or APIs </w:t>
+      </w:r>
+      <w:r>
+        <w:t xml:space="preserve">which would be compatible with Visual Studio </w:t>
+      </w:r>
+      <w:r>
+        <w:t>Mac, and which would let me be able to have an output for the program</w:t>
+      </w:r>
+      <w:r>
+        <w:t xml:space="preserve">. </w:t>
       </w:r>
       <w:r>
         <w:t>Through looking at online forums and what developers of recent games that I knew were compatible with OSX, I ended up with a list of possible solutions</w:t>
@@ -150,12 +196,18 @@
     <w:p>
       <w:pPr>
         <w:pStyle w:val="Heading3"/>
-      </w:pPr>
+        <w:spacing w:before="120" w:after="120" w:line="276" w:lineRule="auto"/>
+      </w:pPr>
+      <w:bookmarkStart w:id="3" w:name="_Toc4060600"/>
       <w:r>
         <w:t>Direct X</w:t>
       </w:r>
-    </w:p>
-    <w:p>
+      <w:bookmarkEnd w:id="3"/>
+    </w:p>
+    <w:p>
+      <w:pPr>
+        <w:spacing w:before="120" w:after="120" w:line="276" w:lineRule="auto"/>
+      </w:pPr>
       <w:r>
         <w:t xml:space="preserve">I decided to take a look at Direct X on windows since Yacht club games had used it for Shovel knight to build their own game engine. </w:t>
       </w:r>
@@ -169,7 +221,9 @@
     <w:p>
       <w:pPr>
         <w:pStyle w:val="Heading3"/>
-      </w:pPr>
+        <w:spacing w:before="120" w:after="120" w:line="276" w:lineRule="auto"/>
+      </w:pPr>
+      <w:bookmarkStart w:id="4" w:name="_Toc4060601"/>
       <w:r>
         <w:t>OpenGL-</w:t>
       </w:r>
@@ -177,12 +231,16 @@
       <w:r>
         <w:t>SharpGL</w:t>
       </w:r>
+      <w:bookmarkEnd w:id="4"/>
       <w:proofErr w:type="spellEnd"/>
       <w:r>
         <w:t xml:space="preserve"> </w:t>
       </w:r>
     </w:p>
     <w:p>
+      <w:pPr>
+        <w:spacing w:before="120" w:after="120" w:line="276" w:lineRule="auto"/>
+      </w:pPr>
       <w:r>
         <w:t>I decided to take a look at OpenGL for OSX and Linux since it was used by Yacht Club games for the development of shovel knight, spe</w:t>
       </w:r>
@@ -207,11 +265,17 @@
         <w:t xml:space="preserve">, since OpenGL </w:t>
       </w:r>
       <w:r>
-        <w:t xml:space="preserve">is coded in C. However, I learned that "OpenGL was deprecated in </w:t>
+        <w:t>is coded in C. However, I learned that "OpenGL was de</w:t>
+      </w:r>
+      <w:r>
+        <w:t xml:space="preserve">precated in </w:t>
       </w:r>
       <w:proofErr w:type="spellStart"/>
       <w:r>
-        <w:t>macOS</w:t>
+        <w:t>M</w:t>
+      </w:r>
+      <w:r>
+        <w:t>acOS</w:t>
       </w:r>
       <w:proofErr w:type="spellEnd"/>
       <w:r>
@@ -221,12 +285,18 @@
     <w:p>
       <w:pPr>
         <w:pStyle w:val="Heading3"/>
-      </w:pPr>
+        <w:spacing w:before="120" w:after="120" w:line="276" w:lineRule="auto"/>
+      </w:pPr>
+      <w:bookmarkStart w:id="5" w:name="_Toc4060602"/>
       <w:r>
         <w:t>Metal</w:t>
       </w:r>
-    </w:p>
-    <w:p>
+      <w:bookmarkEnd w:id="5"/>
+    </w:p>
+    <w:p>
+      <w:pPr>
+        <w:spacing w:before="120" w:after="120" w:line="276" w:lineRule="auto"/>
+      </w:pPr>
       <w:r>
         <w:t xml:space="preserve">Seeing as Apple had deprecated OpenGL in favour of Metal, I decided to give a look at the API, but gave up after finding out it wasn't compatible with C#, working only in </w:t>
       </w:r>
@@ -242,60 +312,39 @@
     <w:p>
       <w:pPr>
         <w:pStyle w:val="Heading3"/>
-      </w:pPr>
-      <w:proofErr w:type="spellStart"/>
+        <w:spacing w:before="120" w:after="120" w:line="276" w:lineRule="auto"/>
+      </w:pPr>
+      <w:bookmarkStart w:id="6" w:name="_Toc4060603"/>
       <w:r>
         <w:t>Monogame</w:t>
       </w:r>
-      <w:proofErr w:type="spellEnd"/>
-    </w:p>
-    <w:p>
-      <w:proofErr w:type="spellStart"/>
-      <w:r>
-        <w:t>Monogame</w:t>
-      </w:r>
-      <w:proofErr w:type="spellEnd"/>
-      <w:r>
-        <w:t xml:space="preserve"> was a strong contester and framework which I saw being recommended in multiple online forums, being cross platform and compatible with Visual studio, however I did not end up using it, because of the learning Resources that </w:t>
-      </w:r>
-      <w:proofErr w:type="spellStart"/>
-      <w:r>
-        <w:t>Spritekit</w:t>
-      </w:r>
-      <w:proofErr w:type="spellEnd"/>
-      <w:r>
-        <w:t xml:space="preserve"> offered and how much easier it was to use. </w:t>
+      <w:bookmarkEnd w:id="6"/>
+    </w:p>
+    <w:p>
+      <w:pPr>
+        <w:spacing w:before="120" w:after="120" w:line="276" w:lineRule="auto"/>
+      </w:pPr>
+      <w:r>
+        <w:t xml:space="preserve">Monogame was a strong contester and framework which I saw being recommended in multiple online forums, being cross platform and compatible with Visual studio, however I did not end up using it, because of the learning Resources that Spritekit offered and how much easier it was to use. </w:t>
       </w:r>
     </w:p>
     <w:p>
       <w:pPr>
         <w:pStyle w:val="Heading3"/>
-      </w:pPr>
-      <w:proofErr w:type="spellStart"/>
+        <w:spacing w:before="120" w:after="120" w:line="276" w:lineRule="auto"/>
+      </w:pPr>
+      <w:bookmarkStart w:id="7" w:name="_Toc4060604"/>
       <w:r>
         <w:t>SpriteKit</w:t>
       </w:r>
-      <w:proofErr w:type="spellEnd"/>
-    </w:p>
-    <w:p>
-      <w:r>
-        <w:t xml:space="preserve">Since the </w:t>
-      </w:r>
-      <w:proofErr w:type="spellStart"/>
-      <w:r>
-        <w:t>Spritekit</w:t>
-      </w:r>
-      <w:proofErr w:type="spellEnd"/>
-      <w:r>
-        <w:t xml:space="preserve"> library came packaged with </w:t>
-      </w:r>
-      <w:proofErr w:type="spellStart"/>
-      <w:r>
-        <w:t>Xamarin</w:t>
-      </w:r>
-      <w:proofErr w:type="spellEnd"/>
-      <w:r>
-        <w:t xml:space="preserve"> and Visual Studio community 2017,</w:t>
+      <w:bookmarkEnd w:id="7"/>
+    </w:p>
+    <w:p>
+      <w:pPr>
+        <w:spacing w:before="120" w:after="120" w:line="276" w:lineRule="auto"/>
+      </w:pPr>
+      <w:r>
+        <w:t>Since the Spritekit library came packaged with Xamarin and Visual Studio community 2017,</w:t>
       </w:r>
       <w:r>
         <w:t xml:space="preserve"> and was very strong with a lot of online support,</w:t>
@@ -309,50 +358,83 @@
     </w:p>
     <w:p>
       <w:pPr>
+        <w:pStyle w:val="Heading3"/>
+      </w:pPr>
+      <w:bookmarkStart w:id="8" w:name="_Toc4060605"/>
+      <w:r>
+        <w:t>Choosing</w:t>
+      </w:r>
+      <w:bookmarkEnd w:id="8"/>
+    </w:p>
+    <w:p>
+      <w:pPr>
+        <w:spacing w:before="120" w:after="120" w:line="276" w:lineRule="auto"/>
+      </w:pPr>
+      <w:r>
+        <w:t xml:space="preserve">In the end, I decided to choose SpriteKit because of how much more available it was in comparison to the other libraries, as well as the fact that it had a lot of online support from the Xamarin website, and a multitude of helpful and useful tutorials (in swift). The fact that it was built by Apple to work using their own integrated systems in OSX and iOS, made it the obvious option, Monogame, being a close second due to its viability and cross-platform abilities.  </w:t>
+      </w:r>
+    </w:p>
+    <w:p>
+      <w:pPr>
+        <w:spacing w:before="120" w:after="120" w:line="276" w:lineRule="auto"/>
+      </w:pPr>
+      <w:r>
+        <w:t>Aft</w:t>
+      </w:r>
+      <w:r>
+        <w:t>er having decided to use SpriteK</w:t>
+      </w:r>
+      <w:r>
+        <w:t>it, I had to make sure that it would be compatible with the built-in libraries I needed to detect key</w:t>
+      </w:r>
+      <w:r>
+        <w:t xml:space="preserve"> presses so, I changed the project</w:t>
+      </w:r>
+      <w:r>
+        <w:t xml:space="preserve"> framework from Xamarin.mac, to .NET 4.7. In order to learn how the library worked and its functions I turned to online swift tutorials, due to the lack of C# tutorials, since the languages were so similar. </w:t>
+      </w:r>
+    </w:p>
+    <w:p>
+      <w:pPr>
+        <w:rPr>
+          <w:rFonts w:asciiTheme="majorHAnsi" w:eastAsiaTheme="majorEastAsia" w:hAnsiTheme="majorHAnsi" w:cstheme="majorBidi"/>
+          <w:color w:val="2E74B5" w:themeColor="accent1" w:themeShade="BF"/>
+          <w:sz w:val="26"/>
+          <w:szCs w:val="26"/>
+        </w:rPr>
+      </w:pPr>
+      <w:bookmarkStart w:id="9" w:name="_Toc4060606"/>
+      <w:r>
+        <w:br w:type="page"/>
+      </w:r>
+    </w:p>
+    <w:p>
+      <w:pPr>
         <w:pStyle w:val="Heading2"/>
-      </w:pPr>
-      <w:r>
-        <w:t xml:space="preserve">After </w:t>
-      </w:r>
-      <w:r>
-        <w:t>Choosing</w:t>
-      </w:r>
-    </w:p>
-    <w:p>
-      <w:r>
-        <w:t xml:space="preserve">After having decided to use </w:t>
-      </w:r>
-      <w:proofErr w:type="spellStart"/>
-      <w:r>
-        <w:t>Spritekit</w:t>
-      </w:r>
-      <w:proofErr w:type="spellEnd"/>
-      <w:r>
-        <w:t>, I had to make sure that it would be compatible with the built-in libraries I needed to detect key</w:t>
-      </w:r>
-      <w:r>
-        <w:t xml:space="preserve"> presses so, I changed the project framework from Xamarin.mac, to </w:t>
-      </w:r>
-      <w:bookmarkStart w:id="0" w:name="_GoBack"/>
-      <w:bookmarkEnd w:id="0"/>
-    </w:p>
-    <w:p>
-      <w:pPr>
-        <w:pStyle w:val="Heading2"/>
-      </w:pPr>
+        <w:spacing w:before="120" w:after="120" w:line="276" w:lineRule="auto"/>
+      </w:pPr>
+      <w:bookmarkStart w:id="10" w:name="_GoBack"/>
+      <w:bookmarkEnd w:id="10"/>
       <w:r>
         <w:t>Classes</w:t>
       </w:r>
+      <w:bookmarkEnd w:id="9"/>
     </w:p>
     <w:p>
       <w:pPr>
         <w:pStyle w:val="Heading3"/>
-      </w:pPr>
+        <w:spacing w:before="120" w:after="120" w:line="276" w:lineRule="auto"/>
+      </w:pPr>
+      <w:bookmarkStart w:id="11" w:name="_Toc4060607"/>
       <w:r>
         <w:t>Sprite class</w:t>
       </w:r>
-    </w:p>
-    <w:p>
+      <w:bookmarkEnd w:id="11"/>
+    </w:p>
+    <w:p>
+      <w:pPr>
+        <w:spacing w:before="120" w:after="120" w:line="276" w:lineRule="auto"/>
+      </w:pPr>
       <w:r>
         <w:t>Taking inspiration</w:t>
       </w:r>
@@ -361,19 +443,34 @@
       </w:r>
     </w:p>
     <w:p>
+      <w:pPr>
+        <w:spacing w:before="120" w:after="120" w:line="276" w:lineRule="auto"/>
+      </w:pPr>
       <w:r>
         <w:t xml:space="preserve">The Sprite class stores all the necessary attributes of the objects that fill out the world, such as the player, enemies, and blocks/obstacles. </w:t>
       </w:r>
     </w:p>
     <w:p>
       <w:pPr>
-        <w:jc w:val="center"/>
-      </w:pPr>
-      <w:r>
-        <w:rPr>
-          <w:rStyle w:val="CommentReference"/>
-        </w:rPr>
-        <w:commentReference w:id="1"/>
+        <w:spacing w:before="120" w:after="120" w:line="276" w:lineRule="auto"/>
+      </w:pPr>
+      <w:r>
+        <w:t xml:space="preserve">The base class is made to act as an abstract class to build its derived instances. It stores the main values that allow the program to initiate and display the </w:t>
+      </w:r>
+      <w:r>
+        <w:t xml:space="preserve">objects and their </w:t>
+      </w:r>
+      <w:r>
+        <w:t xml:space="preserve">sprites onto the screen. </w:t>
+      </w:r>
+    </w:p>
+    <w:p>
+      <w:pPr>
+        <w:pStyle w:val="Heading4"/>
+        <w:spacing w:before="120" w:after="120" w:line="276" w:lineRule="auto"/>
+      </w:pPr>
+      <w:r>
+        <w:t>Entity and Block derived classes</w:t>
       </w:r>
       <w:r>
         <w:t xml:space="preserve"> </w:t>
@@ -381,16 +478,16 @@
     </w:p>
     <w:p>
       <w:pPr>
-        <w:pStyle w:val="Heading4"/>
-      </w:pPr>
-      <w:r>
-        <w:t>Entity and Block derived classes</w:t>
-      </w:r>
-      <w:r>
-        <w:t xml:space="preserve"> </w:t>
-      </w:r>
-    </w:p>
-    <w:p>
+        <w:spacing w:before="120" w:after="120" w:line="276" w:lineRule="auto"/>
+      </w:pPr>
+      <w:r>
+        <w:t xml:space="preserve">The entity derived class represents a character in the game, </w:t>
+      </w:r>
+    </w:p>
+    <w:p>
+      <w:pPr>
+        <w:spacing w:before="120" w:after="120" w:line="276" w:lineRule="auto"/>
+      </w:pPr>
       <w:r>
         <w:rPr>
           <w:noProof/>
@@ -412,7 +509,7 @@
                     <pic:cNvPicPr/>
                   </pic:nvPicPr>
                   <pic:blipFill rotWithShape="1">
-                    <a:blip r:embed="rId8">
+                    <a:blip r:embed="rId7">
                       <a:extLst>
                         <a:ext uri="{28A0092B-C50C-407E-A947-70E740481C1C}">
                           <a14:useLocalDpi xmlns:a14="http://schemas.microsoft.com/office/drawing/2010/main" val="0"/>
@@ -447,6 +544,9 @@
       </w:r>
     </w:p>
     <w:p>
+      <w:pPr>
+        <w:spacing w:before="120" w:after="120" w:line="276" w:lineRule="auto"/>
+      </w:pPr>
       <w:r>
         <w:rPr>
           <w:noProof/>
@@ -468,7 +568,7 @@
                     <pic:cNvPicPr/>
                   </pic:nvPicPr>
                   <pic:blipFill>
-                    <a:blip r:embed="rId9">
+                    <a:blip r:embed="rId8">
                       <a:extLst>
                         <a:ext uri="{28A0092B-C50C-407E-A947-70E740481C1C}">
                           <a14:useLocalDpi xmlns:a14="http://schemas.microsoft.com/office/drawing/2010/main" val="0"/>
@@ -495,6 +595,7 @@
         </w:drawing>
       </w:r>
     </w:p>
+    <w:bookmarkStart w:id="12" w:name="_Toc4060608" w:displacedByCustomXml="next"/>
     <w:sdt>
       <w:sdtPr>
         <w:rPr>
@@ -514,10 +615,12 @@
         <w:p>
           <w:pPr>
             <w:pStyle w:val="Heading1"/>
+            <w:spacing w:before="120" w:after="120" w:line="276" w:lineRule="auto"/>
           </w:pPr>
           <w:r>
             <w:t>Bibliography</w:t>
           </w:r>
+          <w:bookmarkEnd w:id="12"/>
         </w:p>
         <w:sdt>
           <w:sdtPr>
@@ -529,6 +632,7 @@
             <w:p>
               <w:pPr>
                 <w:pStyle w:val="Bibliography"/>
+                <w:spacing w:before="120" w:after="120" w:line="276" w:lineRule="auto"/>
                 <w:ind w:left="720" w:hanging="720"/>
                 <w:rPr>
                   <w:noProof/>
@@ -567,6 +671,7 @@
             <w:p>
               <w:pPr>
                 <w:pStyle w:val="Bibliography"/>
+                <w:spacing w:before="120" w:after="120" w:line="276" w:lineRule="auto"/>
                 <w:ind w:left="720" w:hanging="720"/>
                 <w:rPr>
                   <w:noProof/>
@@ -596,6 +701,7 @@
             <w:p>
               <w:pPr>
                 <w:pStyle w:val="Bibliography"/>
+                <w:spacing w:before="120" w:after="120" w:line="276" w:lineRule="auto"/>
                 <w:ind w:left="720" w:hanging="720"/>
                 <w:rPr>
                   <w:noProof/>
@@ -625,6 +731,7 @@
             <w:p>
               <w:pPr>
                 <w:pStyle w:val="Bibliography"/>
+                <w:spacing w:before="120" w:after="120" w:line="276" w:lineRule="auto"/>
                 <w:ind w:left="720" w:hanging="720"/>
                 <w:rPr>
                   <w:noProof/>
@@ -654,6 +761,7 @@
             <w:p>
               <w:pPr>
                 <w:pStyle w:val="Bibliography"/>
+                <w:spacing w:before="120" w:after="120" w:line="276" w:lineRule="auto"/>
                 <w:ind w:left="720" w:hanging="720"/>
                 <w:rPr>
                   <w:noProof/>
@@ -683,6 +791,7 @@
             <w:p>
               <w:pPr>
                 <w:pStyle w:val="Bibliography"/>
+                <w:spacing w:before="120" w:after="120" w:line="276" w:lineRule="auto"/>
                 <w:ind w:left="720" w:hanging="720"/>
                 <w:rPr>
                   <w:noProof/>
@@ -712,6 +821,7 @@
             <w:p>
               <w:pPr>
                 <w:pStyle w:val="Bibliography"/>
+                <w:spacing w:before="120" w:after="120" w:line="276" w:lineRule="auto"/>
                 <w:ind w:left="720" w:hanging="720"/>
                 <w:rPr>
                   <w:noProof/>
@@ -741,6 +851,7 @@
             <w:p>
               <w:pPr>
                 <w:pStyle w:val="Bibliography"/>
+                <w:spacing w:before="120" w:after="120" w:line="276" w:lineRule="auto"/>
                 <w:ind w:left="720" w:hanging="720"/>
                 <w:rPr>
                   <w:noProof/>
@@ -770,6 +881,7 @@
             <w:p>
               <w:pPr>
                 <w:pStyle w:val="Bibliography"/>
+                <w:spacing w:before="120" w:after="120" w:line="276" w:lineRule="auto"/>
                 <w:ind w:left="720" w:hanging="720"/>
                 <w:rPr>
                   <w:noProof/>
@@ -797,6 +909,9 @@
               </w:r>
             </w:p>
             <w:p>
+              <w:pPr>
+                <w:spacing w:before="120" w:after="120" w:line="276" w:lineRule="auto"/>
+              </w:pPr>
               <w:r>
                 <w:rPr>
                   <w:b/>
@@ -810,7 +925,11 @@
         </w:sdt>
       </w:sdtContent>
     </w:sdt>
-    <w:p/>
+    <w:p>
+      <w:pPr>
+        <w:spacing w:before="120" w:after="120" w:line="276" w:lineRule="auto"/>
+      </w:pPr>
+    </w:p>
     <w:sectPr>
       <w:pgSz w:w="11900" w:h="16840"/>
       <w:pgMar w:top="1440" w:right="1440" w:bottom="1440" w:left="1440" w:header="708" w:footer="708" w:gutter="0"/>
@@ -821,39 +940,107 @@
 </w:document>
 </file>
 
-<file path=word/comments.xml><?xml version="1.0" encoding="utf-8"?>
-<w:comments xmlns:wpc="http://schemas.microsoft.com/office/word/2010/wordprocessingCanvas" xmlns:mo="http://schemas.microsoft.com/office/mac/office/2008/main" xmlns:mc="http://schemas.openxmlformats.org/markup-compatibility/2006" xmlns:mv="urn:schemas-microsoft-com:mac:vml" xmlns:o="urn:schemas-microsoft-com:office:office" xmlns:r="http://schemas.openxmlformats.org/officeDocument/2006/relationships" xmlns:m="http://schemas.openxmlformats.org/officeDocument/2006/math" xmlns:v="urn:schemas-microsoft-com:vml" xmlns:wp14="http://schemas.microsoft.com/office/word/2010/wordprocessingDrawing" xmlns:wp="http://schemas.openxmlformats.org/drawingml/2006/wordprocessingDrawing" xmlns:w10="urn:schemas-microsoft-com:office:word" xmlns:w="http://schemas.openxmlformats.org/wordprocessingml/2006/main" xmlns:w14="http://schemas.microsoft.com/office/word/2010/wordml" xmlns:w15="http://schemas.microsoft.com/office/word/2012/wordml" xmlns:wpg="http://schemas.microsoft.com/office/word/2010/wordprocessingGroup" xmlns:wpi="http://schemas.microsoft.com/office/word/2010/wordprocessingInk" xmlns:wne="http://schemas.microsoft.com/office/word/2006/wordml" xmlns:wps="http://schemas.microsoft.com/office/word/2010/wordprocessingShape" mc:Ignorable="w14 w15 wp14">
-  <w:comment w:id="1" w:author="Gournay, Raphaël" w:date="2019-03-17T21:38:00Z" w:initials="GR">
-    <w:p>
-      <w:pPr>
-        <w:pStyle w:val="CommentText"/>
-      </w:pPr>
-      <w:r>
-        <w:rPr>
-          <w:rStyle w:val="CommentReference"/>
-        </w:rPr>
-        <w:annotationRef/>
-      </w:r>
-      <w:r>
-        <w:t>Insert entity relationship diagram</w:t>
-      </w:r>
-    </w:p>
-  </w:comment>
-</w:comments>
-</file>
-
-<file path=word/commentsExtended.xml><?xml version="1.0" encoding="utf-8"?>
-<w15:commentsEx xmlns:wpc="http://schemas.microsoft.com/office/word/2010/wordprocessingCanvas" xmlns:mo="http://schemas.microsoft.com/office/mac/office/2008/main" xmlns:mc="http://schemas.openxmlformats.org/markup-compatibility/2006" xmlns:mv="urn:schemas-microsoft-com:mac:vml" xmlns:o="urn:schemas-microsoft-com:office:office" xmlns:r="http://schemas.openxmlformats.org/officeDocument/2006/relationships" xmlns:m="http://schemas.openxmlformats.org/officeDocument/2006/math" xmlns:v="urn:schemas-microsoft-com:vml" xmlns:wp14="http://schemas.microsoft.com/office/word/2010/wordprocessingDrawing" xmlns:wp="http://schemas.openxmlformats.org/drawingml/2006/wordprocessingDrawing" xmlns:w10="urn:schemas-microsoft-com:office:word" xmlns:w="http://schemas.openxmlformats.org/wordprocessingml/2006/main" xmlns:w14="http://schemas.microsoft.com/office/word/2010/wordml" xmlns:w15="http://schemas.microsoft.com/office/word/2012/wordml" xmlns:wpg="http://schemas.microsoft.com/office/word/2010/wordprocessingGroup" xmlns:wpi="http://schemas.microsoft.com/office/word/2010/wordprocessingInk" xmlns:wne="http://schemas.microsoft.com/office/word/2006/wordml" xmlns:wps="http://schemas.microsoft.com/office/word/2010/wordprocessingShape" mc:Ignorable="w14 w15 wp14">
-  <w15:commentEx w15:paraId="254CEABF" w15:done="0"/>
-</w15:commentsEx>
-</file>
-
-<file path=word/people.xml><?xml version="1.0" encoding="utf-8"?>
-<w15:people xmlns:wpc="http://schemas.microsoft.com/office/word/2010/wordprocessingCanvas" xmlns:mo="http://schemas.microsoft.com/office/mac/office/2008/main" xmlns:mc="http://schemas.openxmlformats.org/markup-compatibility/2006" xmlns:mv="urn:schemas-microsoft-com:mac:vml" xmlns:o="urn:schemas-microsoft-com:office:office" xmlns:r="http://schemas.openxmlformats.org/officeDocument/2006/relationships" xmlns:m="http://schemas.openxmlformats.org/officeDocument/2006/math" xmlns:v="urn:schemas-microsoft-com:vml" xmlns:wp14="http://schemas.microsoft.com/office/word/2010/wordprocessingDrawing" xmlns:wp="http://schemas.openxmlformats.org/drawingml/2006/wordprocessingDrawing" xmlns:w10="urn:schemas-microsoft-com:office:word" xmlns:w="http://schemas.openxmlformats.org/wordprocessingml/2006/main" xmlns:w14="http://schemas.microsoft.com/office/word/2010/wordml" xmlns:w15="http://schemas.microsoft.com/office/word/2012/wordml" xmlns:wpg="http://schemas.microsoft.com/office/word/2010/wordprocessingGroup" xmlns:wpi="http://schemas.microsoft.com/office/word/2010/wordprocessingInk" xmlns:wne="http://schemas.microsoft.com/office/word/2006/wordml" xmlns:wps="http://schemas.microsoft.com/office/word/2010/wordprocessingShape" mc:Ignorable="w14 w15 wp14">
-  <w15:person w15:author="Gournay, Raphaël">
-    <w15:presenceInfo w15:providerId="None" w15:userId="Gournay, Raphaël"/>
-  </w15:person>
-</w15:people>
+<file path=word/numbering.xml><?xml version="1.0" encoding="utf-8"?>
+<w:numbering xmlns:wpc="http://schemas.microsoft.com/office/word/2010/wordprocessingCanvas" xmlns:mo="http://schemas.microsoft.com/office/mac/office/2008/main" xmlns:mc="http://schemas.openxmlformats.org/markup-compatibility/2006" xmlns:mv="urn:schemas-microsoft-com:mac:vml" xmlns:o="urn:schemas-microsoft-com:office:office" xmlns:r="http://schemas.openxmlformats.org/officeDocument/2006/relationships" xmlns:m="http://schemas.openxmlformats.org/officeDocument/2006/math" xmlns:v="urn:schemas-microsoft-com:vml" xmlns:wp14="http://schemas.microsoft.com/office/word/2010/wordprocessingDrawing" xmlns:wp="http://schemas.openxmlformats.org/drawingml/2006/wordprocessingDrawing" xmlns:w10="urn:schemas-microsoft-com:office:word" xmlns:w="http://schemas.openxmlformats.org/wordprocessingml/2006/main" xmlns:w14="http://schemas.microsoft.com/office/word/2010/wordml" xmlns:w15="http://schemas.microsoft.com/office/word/2012/wordml" xmlns:wpg="http://schemas.microsoft.com/office/word/2010/wordprocessingGroup" xmlns:wpi="http://schemas.microsoft.com/office/word/2010/wordprocessingInk" xmlns:wne="http://schemas.microsoft.com/office/word/2006/wordml" xmlns:wps="http://schemas.microsoft.com/office/word/2010/wordprocessingShape" mc:Ignorable="w14 w15 wp14">
+  <w:abstractNum w:abstractNumId="0">
+    <w:nsid w:val="22A95C80"/>
+    <w:multiLevelType w:val="multilevel"/>
+    <w:tmpl w:val="08090025"/>
+    <w:lvl w:ilvl="0">
+      <w:start w:val="1"/>
+      <w:numFmt w:val="decimal"/>
+      <w:pStyle w:val="Heading1"/>
+      <w:lvlText w:val="%1"/>
+      <w:lvlJc w:val="left"/>
+      <w:pPr>
+        <w:ind w:left="432" w:hanging="432"/>
+      </w:pPr>
+    </w:lvl>
+    <w:lvl w:ilvl="1">
+      <w:start w:val="1"/>
+      <w:numFmt w:val="decimal"/>
+      <w:pStyle w:val="Heading2"/>
+      <w:lvlText w:val="%1.%2"/>
+      <w:lvlJc w:val="left"/>
+      <w:pPr>
+        <w:ind w:left="576" w:hanging="576"/>
+      </w:pPr>
+    </w:lvl>
+    <w:lvl w:ilvl="2">
+      <w:start w:val="1"/>
+      <w:numFmt w:val="decimal"/>
+      <w:pStyle w:val="Heading3"/>
+      <w:lvlText w:val="%1.%2.%3"/>
+      <w:lvlJc w:val="left"/>
+      <w:pPr>
+        <w:ind w:left="720" w:hanging="720"/>
+      </w:pPr>
+    </w:lvl>
+    <w:lvl w:ilvl="3">
+      <w:start w:val="1"/>
+      <w:numFmt w:val="decimal"/>
+      <w:pStyle w:val="Heading4"/>
+      <w:lvlText w:val="%1.%2.%3.%4"/>
+      <w:lvlJc w:val="left"/>
+      <w:pPr>
+        <w:ind w:left="864" w:hanging="864"/>
+      </w:pPr>
+    </w:lvl>
+    <w:lvl w:ilvl="4">
+      <w:start w:val="1"/>
+      <w:numFmt w:val="decimal"/>
+      <w:pStyle w:val="Heading5"/>
+      <w:lvlText w:val="%1.%2.%3.%4.%5"/>
+      <w:lvlJc w:val="left"/>
+      <w:pPr>
+        <w:ind w:left="1008" w:hanging="1008"/>
+      </w:pPr>
+    </w:lvl>
+    <w:lvl w:ilvl="5">
+      <w:start w:val="1"/>
+      <w:numFmt w:val="decimal"/>
+      <w:pStyle w:val="Heading6"/>
+      <w:lvlText w:val="%1.%2.%3.%4.%5.%6"/>
+      <w:lvlJc w:val="left"/>
+      <w:pPr>
+        <w:ind w:left="1152" w:hanging="1152"/>
+      </w:pPr>
+    </w:lvl>
+    <w:lvl w:ilvl="6">
+      <w:start w:val="1"/>
+      <w:numFmt w:val="decimal"/>
+      <w:pStyle w:val="Heading7"/>
+      <w:lvlText w:val="%1.%2.%3.%4.%5.%6.%7"/>
+      <w:lvlJc w:val="left"/>
+      <w:pPr>
+        <w:ind w:left="1296" w:hanging="1296"/>
+      </w:pPr>
+    </w:lvl>
+    <w:lvl w:ilvl="7">
+      <w:start w:val="1"/>
+      <w:numFmt w:val="decimal"/>
+      <w:pStyle w:val="Heading8"/>
+      <w:lvlText w:val="%1.%2.%3.%4.%5.%6.%7.%8"/>
+      <w:lvlJc w:val="left"/>
+      <w:pPr>
+        <w:ind w:left="1440" w:hanging="1440"/>
+      </w:pPr>
+    </w:lvl>
+    <w:lvl w:ilvl="8">
+      <w:start w:val="1"/>
+      <w:numFmt w:val="decimal"/>
+      <w:pStyle w:val="Heading9"/>
+      <w:lvlText w:val="%1.%2.%3.%4.%5.%6.%7.%8.%9"/>
+      <w:lvlJc w:val="left"/>
+      <w:pPr>
+        <w:ind w:left="1584" w:hanging="1584"/>
+      </w:pPr>
+    </w:lvl>
+  </w:abstractNum>
+  <w:num w:numId="1">
+    <w:abstractNumId w:val="0"/>
+  </w:num>
+</w:numbering>
 </file>
 
 <file path=word/styles.xml><?xml version="1.0" encoding="utf-8"?>
@@ -1269,6 +1456,9 @@
     <w:pPr>
       <w:keepNext/>
       <w:keepLines/>
+      <w:numPr>
+        <w:numId w:val="1"/>
+      </w:numPr>
       <w:spacing w:before="240"/>
       <w:outlineLvl w:val="0"/>
     </w:pPr>
@@ -1291,6 +1481,10 @@
     <w:pPr>
       <w:keepNext/>
       <w:keepLines/>
+      <w:numPr>
+        <w:ilvl w:val="1"/>
+        <w:numId w:val="1"/>
+      </w:numPr>
       <w:spacing w:before="40"/>
       <w:outlineLvl w:val="1"/>
     </w:pPr>
@@ -1313,6 +1507,10 @@
     <w:pPr>
       <w:keepNext/>
       <w:keepLines/>
+      <w:numPr>
+        <w:ilvl w:val="2"/>
+        <w:numId w:val="1"/>
+      </w:numPr>
       <w:spacing w:before="40"/>
       <w:outlineLvl w:val="2"/>
     </w:pPr>
@@ -1333,6 +1531,10 @@
     <w:pPr>
       <w:keepNext/>
       <w:keepLines/>
+      <w:numPr>
+        <w:ilvl w:val="3"/>
+        <w:numId w:val="1"/>
+      </w:numPr>
       <w:spacing w:before="40"/>
       <w:outlineLvl w:val="3"/>
     </w:pPr>
@@ -1341,6 +1543,139 @@
       <w:i/>
       <w:iCs/>
       <w:color w:val="2E74B5" w:themeColor="accent1" w:themeShade="BF"/>
+    </w:rPr>
+  </w:style>
+  <w:style w:type="paragraph" w:styleId="Heading5">
+    <w:name w:val="heading 5"/>
+    <w:basedOn w:val="Normal"/>
+    <w:next w:val="Normal"/>
+    <w:link w:val="Heading5Char"/>
+    <w:uiPriority w:val="9"/>
+    <w:semiHidden/>
+    <w:unhideWhenUsed/>
+    <w:qFormat/>
+    <w:rsid w:val="005E6984"/>
+    <w:pPr>
+      <w:keepNext/>
+      <w:keepLines/>
+      <w:numPr>
+        <w:ilvl w:val="4"/>
+        <w:numId w:val="1"/>
+      </w:numPr>
+      <w:spacing w:before="40"/>
+      <w:outlineLvl w:val="4"/>
+    </w:pPr>
+    <w:rPr>
+      <w:rFonts w:asciiTheme="majorHAnsi" w:eastAsiaTheme="majorEastAsia" w:hAnsiTheme="majorHAnsi" w:cstheme="majorBidi"/>
+      <w:color w:val="2E74B5" w:themeColor="accent1" w:themeShade="BF"/>
+    </w:rPr>
+  </w:style>
+  <w:style w:type="paragraph" w:styleId="Heading6">
+    <w:name w:val="heading 6"/>
+    <w:basedOn w:val="Normal"/>
+    <w:next w:val="Normal"/>
+    <w:link w:val="Heading6Char"/>
+    <w:uiPriority w:val="9"/>
+    <w:semiHidden/>
+    <w:unhideWhenUsed/>
+    <w:qFormat/>
+    <w:rsid w:val="005E6984"/>
+    <w:pPr>
+      <w:keepNext/>
+      <w:keepLines/>
+      <w:numPr>
+        <w:ilvl w:val="5"/>
+        <w:numId w:val="1"/>
+      </w:numPr>
+      <w:spacing w:before="40"/>
+      <w:outlineLvl w:val="5"/>
+    </w:pPr>
+    <w:rPr>
+      <w:rFonts w:asciiTheme="majorHAnsi" w:eastAsiaTheme="majorEastAsia" w:hAnsiTheme="majorHAnsi" w:cstheme="majorBidi"/>
+      <w:color w:val="1F4D78" w:themeColor="accent1" w:themeShade="7F"/>
+    </w:rPr>
+  </w:style>
+  <w:style w:type="paragraph" w:styleId="Heading7">
+    <w:name w:val="heading 7"/>
+    <w:basedOn w:val="Normal"/>
+    <w:next w:val="Normal"/>
+    <w:link w:val="Heading7Char"/>
+    <w:uiPriority w:val="9"/>
+    <w:semiHidden/>
+    <w:unhideWhenUsed/>
+    <w:qFormat/>
+    <w:rsid w:val="005E6984"/>
+    <w:pPr>
+      <w:keepNext/>
+      <w:keepLines/>
+      <w:numPr>
+        <w:ilvl w:val="6"/>
+        <w:numId w:val="1"/>
+      </w:numPr>
+      <w:spacing w:before="40"/>
+      <w:outlineLvl w:val="6"/>
+    </w:pPr>
+    <w:rPr>
+      <w:rFonts w:asciiTheme="majorHAnsi" w:eastAsiaTheme="majorEastAsia" w:hAnsiTheme="majorHAnsi" w:cstheme="majorBidi"/>
+      <w:i/>
+      <w:iCs/>
+      <w:color w:val="1F4D78" w:themeColor="accent1" w:themeShade="7F"/>
+    </w:rPr>
+  </w:style>
+  <w:style w:type="paragraph" w:styleId="Heading8">
+    <w:name w:val="heading 8"/>
+    <w:basedOn w:val="Normal"/>
+    <w:next w:val="Normal"/>
+    <w:link w:val="Heading8Char"/>
+    <w:uiPriority w:val="9"/>
+    <w:semiHidden/>
+    <w:unhideWhenUsed/>
+    <w:qFormat/>
+    <w:rsid w:val="005E6984"/>
+    <w:pPr>
+      <w:keepNext/>
+      <w:keepLines/>
+      <w:numPr>
+        <w:ilvl w:val="7"/>
+        <w:numId w:val="1"/>
+      </w:numPr>
+      <w:spacing w:before="40"/>
+      <w:outlineLvl w:val="7"/>
+    </w:pPr>
+    <w:rPr>
+      <w:rFonts w:asciiTheme="majorHAnsi" w:eastAsiaTheme="majorEastAsia" w:hAnsiTheme="majorHAnsi" w:cstheme="majorBidi"/>
+      <w:color w:val="272727" w:themeColor="text1" w:themeTint="D8"/>
+      <w:sz w:val="21"/>
+      <w:szCs w:val="21"/>
+    </w:rPr>
+  </w:style>
+  <w:style w:type="paragraph" w:styleId="Heading9">
+    <w:name w:val="heading 9"/>
+    <w:basedOn w:val="Normal"/>
+    <w:next w:val="Normal"/>
+    <w:link w:val="Heading9Char"/>
+    <w:uiPriority w:val="9"/>
+    <w:semiHidden/>
+    <w:unhideWhenUsed/>
+    <w:qFormat/>
+    <w:rsid w:val="005E6984"/>
+    <w:pPr>
+      <w:keepNext/>
+      <w:keepLines/>
+      <w:numPr>
+        <w:ilvl w:val="8"/>
+        <w:numId w:val="1"/>
+      </w:numPr>
+      <w:spacing w:before="40"/>
+      <w:outlineLvl w:val="8"/>
+    </w:pPr>
+    <w:rPr>
+      <w:rFonts w:asciiTheme="majorHAnsi" w:eastAsiaTheme="majorEastAsia" w:hAnsiTheme="majorHAnsi" w:cstheme="majorBidi"/>
+      <w:i/>
+      <w:iCs/>
+      <w:color w:val="272727" w:themeColor="text1" w:themeTint="D8"/>
+      <w:sz w:val="21"/>
+      <w:szCs w:val="21"/>
     </w:rPr>
   </w:style>
   <w:style w:type="character" w:default="1" w:styleId="DefaultParagraphFont">
@@ -1512,6 +1847,275 @@
       <w:rFonts w:ascii="Times New Roman" w:hAnsi="Times New Roman" w:cs="Times New Roman"/>
       <w:sz w:val="18"/>
       <w:szCs w:val="18"/>
+    </w:rPr>
+  </w:style>
+  <w:style w:type="paragraph" w:styleId="ListParagraph">
+    <w:name w:val="List Paragraph"/>
+    <w:basedOn w:val="Normal"/>
+    <w:uiPriority w:val="34"/>
+    <w:qFormat/>
+    <w:rsid w:val="0082071F"/>
+    <w:pPr>
+      <w:ind w:left="720"/>
+      <w:contextualSpacing/>
+    </w:pPr>
+  </w:style>
+  <w:style w:type="paragraph" w:styleId="TOCHeading">
+    <w:name w:val="TOC Heading"/>
+    <w:basedOn w:val="Heading1"/>
+    <w:next w:val="Normal"/>
+    <w:uiPriority w:val="39"/>
+    <w:unhideWhenUsed/>
+    <w:qFormat/>
+    <w:rsid w:val="005E6984"/>
+    <w:pPr>
+      <w:numPr>
+        <w:numId w:val="0"/>
+      </w:numPr>
+      <w:spacing w:before="480" w:line="276" w:lineRule="auto"/>
+      <w:outlineLvl w:val="9"/>
+    </w:pPr>
+    <w:rPr>
+      <w:b/>
+      <w:bCs/>
+      <w:sz w:val="28"/>
+      <w:szCs w:val="28"/>
+      <w:lang w:val="en-US"/>
+    </w:rPr>
+  </w:style>
+  <w:style w:type="paragraph" w:styleId="TOC1">
+    <w:name w:val="toc 1"/>
+    <w:basedOn w:val="Normal"/>
+    <w:next w:val="Normal"/>
+    <w:autoRedefine/>
+    <w:uiPriority w:val="39"/>
+    <w:unhideWhenUsed/>
+    <w:rsid w:val="005E6984"/>
+    <w:pPr>
+      <w:spacing w:before="120"/>
+    </w:pPr>
+    <w:rPr>
+      <w:b/>
+      <w:bCs/>
+      <w:caps/>
+      <w:sz w:val="22"/>
+      <w:szCs w:val="22"/>
+    </w:rPr>
+  </w:style>
+  <w:style w:type="paragraph" w:styleId="TOC2">
+    <w:name w:val="toc 2"/>
+    <w:basedOn w:val="Normal"/>
+    <w:next w:val="Normal"/>
+    <w:autoRedefine/>
+    <w:uiPriority w:val="39"/>
+    <w:unhideWhenUsed/>
+    <w:rsid w:val="005E6984"/>
+    <w:pPr>
+      <w:ind w:left="240"/>
+    </w:pPr>
+    <w:rPr>
+      <w:smallCaps/>
+      <w:sz w:val="22"/>
+      <w:szCs w:val="22"/>
+    </w:rPr>
+  </w:style>
+  <w:style w:type="paragraph" w:styleId="TOC3">
+    <w:name w:val="toc 3"/>
+    <w:basedOn w:val="Normal"/>
+    <w:next w:val="Normal"/>
+    <w:autoRedefine/>
+    <w:uiPriority w:val="39"/>
+    <w:unhideWhenUsed/>
+    <w:rsid w:val="005E6984"/>
+    <w:pPr>
+      <w:ind w:left="480"/>
+    </w:pPr>
+    <w:rPr>
+      <w:i/>
+      <w:iCs/>
+      <w:sz w:val="22"/>
+      <w:szCs w:val="22"/>
+    </w:rPr>
+  </w:style>
+  <w:style w:type="character" w:styleId="Hyperlink">
+    <w:name w:val="Hyperlink"/>
+    <w:basedOn w:val="DefaultParagraphFont"/>
+    <w:uiPriority w:val="99"/>
+    <w:unhideWhenUsed/>
+    <w:rsid w:val="005E6984"/>
+    <w:rPr>
+      <w:color w:val="0563C1" w:themeColor="hyperlink"/>
+      <w:u w:val="single"/>
+    </w:rPr>
+  </w:style>
+  <w:style w:type="paragraph" w:styleId="TOC4">
+    <w:name w:val="toc 4"/>
+    <w:basedOn w:val="Normal"/>
+    <w:next w:val="Normal"/>
+    <w:autoRedefine/>
+    <w:uiPriority w:val="39"/>
+    <w:semiHidden/>
+    <w:unhideWhenUsed/>
+    <w:rsid w:val="005E6984"/>
+    <w:pPr>
+      <w:ind w:left="720"/>
+    </w:pPr>
+    <w:rPr>
+      <w:sz w:val="18"/>
+      <w:szCs w:val="18"/>
+    </w:rPr>
+  </w:style>
+  <w:style w:type="paragraph" w:styleId="TOC5">
+    <w:name w:val="toc 5"/>
+    <w:basedOn w:val="Normal"/>
+    <w:next w:val="Normal"/>
+    <w:autoRedefine/>
+    <w:uiPriority w:val="39"/>
+    <w:semiHidden/>
+    <w:unhideWhenUsed/>
+    <w:rsid w:val="005E6984"/>
+    <w:pPr>
+      <w:ind w:left="960"/>
+    </w:pPr>
+    <w:rPr>
+      <w:sz w:val="18"/>
+      <w:szCs w:val="18"/>
+    </w:rPr>
+  </w:style>
+  <w:style w:type="paragraph" w:styleId="TOC6">
+    <w:name w:val="toc 6"/>
+    <w:basedOn w:val="Normal"/>
+    <w:next w:val="Normal"/>
+    <w:autoRedefine/>
+    <w:uiPriority w:val="39"/>
+    <w:semiHidden/>
+    <w:unhideWhenUsed/>
+    <w:rsid w:val="005E6984"/>
+    <w:pPr>
+      <w:ind w:left="1200"/>
+    </w:pPr>
+    <w:rPr>
+      <w:sz w:val="18"/>
+      <w:szCs w:val="18"/>
+    </w:rPr>
+  </w:style>
+  <w:style w:type="paragraph" w:styleId="TOC7">
+    <w:name w:val="toc 7"/>
+    <w:basedOn w:val="Normal"/>
+    <w:next w:val="Normal"/>
+    <w:autoRedefine/>
+    <w:uiPriority w:val="39"/>
+    <w:semiHidden/>
+    <w:unhideWhenUsed/>
+    <w:rsid w:val="005E6984"/>
+    <w:pPr>
+      <w:ind w:left="1440"/>
+    </w:pPr>
+    <w:rPr>
+      <w:sz w:val="18"/>
+      <w:szCs w:val="18"/>
+    </w:rPr>
+  </w:style>
+  <w:style w:type="paragraph" w:styleId="TOC8">
+    <w:name w:val="toc 8"/>
+    <w:basedOn w:val="Normal"/>
+    <w:next w:val="Normal"/>
+    <w:autoRedefine/>
+    <w:uiPriority w:val="39"/>
+    <w:semiHidden/>
+    <w:unhideWhenUsed/>
+    <w:rsid w:val="005E6984"/>
+    <w:pPr>
+      <w:ind w:left="1680"/>
+    </w:pPr>
+    <w:rPr>
+      <w:sz w:val="18"/>
+      <w:szCs w:val="18"/>
+    </w:rPr>
+  </w:style>
+  <w:style w:type="paragraph" w:styleId="TOC9">
+    <w:name w:val="toc 9"/>
+    <w:basedOn w:val="Normal"/>
+    <w:next w:val="Normal"/>
+    <w:autoRedefine/>
+    <w:uiPriority w:val="39"/>
+    <w:semiHidden/>
+    <w:unhideWhenUsed/>
+    <w:rsid w:val="005E6984"/>
+    <w:pPr>
+      <w:ind w:left="1920"/>
+    </w:pPr>
+    <w:rPr>
+      <w:sz w:val="18"/>
+      <w:szCs w:val="18"/>
+    </w:rPr>
+  </w:style>
+  <w:style w:type="character" w:customStyle="1" w:styleId="Heading5Char">
+    <w:name w:val="Heading 5 Char"/>
+    <w:basedOn w:val="DefaultParagraphFont"/>
+    <w:link w:val="Heading5"/>
+    <w:uiPriority w:val="9"/>
+    <w:semiHidden/>
+    <w:rsid w:val="005E6984"/>
+    <w:rPr>
+      <w:rFonts w:asciiTheme="majorHAnsi" w:eastAsiaTheme="majorEastAsia" w:hAnsiTheme="majorHAnsi" w:cstheme="majorBidi"/>
+      <w:color w:val="2E74B5" w:themeColor="accent1" w:themeShade="BF"/>
+    </w:rPr>
+  </w:style>
+  <w:style w:type="character" w:customStyle="1" w:styleId="Heading6Char">
+    <w:name w:val="Heading 6 Char"/>
+    <w:basedOn w:val="DefaultParagraphFont"/>
+    <w:link w:val="Heading6"/>
+    <w:uiPriority w:val="9"/>
+    <w:semiHidden/>
+    <w:rsid w:val="005E6984"/>
+    <w:rPr>
+      <w:rFonts w:asciiTheme="majorHAnsi" w:eastAsiaTheme="majorEastAsia" w:hAnsiTheme="majorHAnsi" w:cstheme="majorBidi"/>
+      <w:color w:val="1F4D78" w:themeColor="accent1" w:themeShade="7F"/>
+    </w:rPr>
+  </w:style>
+  <w:style w:type="character" w:customStyle="1" w:styleId="Heading7Char">
+    <w:name w:val="Heading 7 Char"/>
+    <w:basedOn w:val="DefaultParagraphFont"/>
+    <w:link w:val="Heading7"/>
+    <w:uiPriority w:val="9"/>
+    <w:semiHidden/>
+    <w:rsid w:val="005E6984"/>
+    <w:rPr>
+      <w:rFonts w:asciiTheme="majorHAnsi" w:eastAsiaTheme="majorEastAsia" w:hAnsiTheme="majorHAnsi" w:cstheme="majorBidi"/>
+      <w:i/>
+      <w:iCs/>
+      <w:color w:val="1F4D78" w:themeColor="accent1" w:themeShade="7F"/>
+    </w:rPr>
+  </w:style>
+  <w:style w:type="character" w:customStyle="1" w:styleId="Heading8Char">
+    <w:name w:val="Heading 8 Char"/>
+    <w:basedOn w:val="DefaultParagraphFont"/>
+    <w:link w:val="Heading8"/>
+    <w:uiPriority w:val="9"/>
+    <w:semiHidden/>
+    <w:rsid w:val="005E6984"/>
+    <w:rPr>
+      <w:rFonts w:asciiTheme="majorHAnsi" w:eastAsiaTheme="majorEastAsia" w:hAnsiTheme="majorHAnsi" w:cstheme="majorBidi"/>
+      <w:color w:val="272727" w:themeColor="text1" w:themeTint="D8"/>
+      <w:sz w:val="21"/>
+      <w:szCs w:val="21"/>
+    </w:rPr>
+  </w:style>
+  <w:style w:type="character" w:customStyle="1" w:styleId="Heading9Char">
+    <w:name w:val="Heading 9 Char"/>
+    <w:basedOn w:val="DefaultParagraphFont"/>
+    <w:link w:val="Heading9"/>
+    <w:uiPriority w:val="9"/>
+    <w:semiHidden/>
+    <w:rsid w:val="005E6984"/>
+    <w:rPr>
+      <w:rFonts w:asciiTheme="majorHAnsi" w:eastAsiaTheme="majorEastAsia" w:hAnsiTheme="majorHAnsi" w:cstheme="majorBidi"/>
+      <w:i/>
+      <w:iCs/>
+      <w:color w:val="272727" w:themeColor="text1" w:themeTint="D8"/>
+      <w:sz w:val="21"/>
+      <w:szCs w:val="21"/>
     </w:rPr>
   </w:style>
 </w:styles>
@@ -1982,7 +2586,7 @@
 </file>
 
 <file path=customXml/itemProps1.xml><?xml version="1.0" encoding="utf-8"?>
-<ds:datastoreItem xmlns:ds="http://schemas.openxmlformats.org/officeDocument/2006/customXml" ds:itemID="{2212810E-F576-C843-9CDB-472A7F7CBEE4}">
+<ds:datastoreItem xmlns:ds="http://schemas.openxmlformats.org/officeDocument/2006/customXml" ds:itemID="{CDFAE3F6-87F5-3A48-92C2-255EA8BD739C}">
   <ds:schemaRefs>
     <ds:schemaRef ds:uri="http://schemas.openxmlformats.org/officeDocument/2006/bibliography"/>
   </ds:schemaRefs>

</xml_diff>

<commit_message>
Changes to the class documents
Split up p1_setup so that it only sets up p1, created block_setup and movements to manage both block generation and movements.
</commit_message>
<xml_diff>
--- a/Write-up/Design.docx
+++ b/Write-up/Design.docx
@@ -5,6 +5,7 @@
     <w:p>
       <w:pPr>
         <w:pStyle w:val="Heading1"/>
+        <w:spacing w:before="120" w:after="120" w:line="276" w:lineRule="auto"/>
       </w:pPr>
       <w:bookmarkStart w:id="0" w:name="_Toc4060597"/>
       <w:r>
@@ -359,6 +360,7 @@
     <w:p>
       <w:pPr>
         <w:pStyle w:val="Heading3"/>
+        <w:spacing w:before="120" w:after="120" w:line="276" w:lineRule="auto"/>
       </w:pPr>
       <w:bookmarkStart w:id="8" w:name="_Toc4060605"/>
       <w:r>
@@ -396,6 +398,7 @@
     </w:p>
     <w:p>
       <w:pPr>
+        <w:spacing w:before="120" w:after="120" w:line="276" w:lineRule="auto"/>
         <w:rPr>
           <w:rFonts w:asciiTheme="majorHAnsi" w:eastAsiaTheme="majorEastAsia" w:hAnsiTheme="majorHAnsi" w:cstheme="majorBidi"/>
           <w:color w:val="2E74B5" w:themeColor="accent1" w:themeShade="BF"/>
@@ -413,8 +416,6 @@
         <w:pStyle w:val="Heading2"/>
         <w:spacing w:before="120" w:after="120" w:line="276" w:lineRule="auto"/>
       </w:pPr>
-      <w:bookmarkStart w:id="10" w:name="_GoBack"/>
-      <w:bookmarkEnd w:id="10"/>
       <w:r>
         <w:t>Classes</w:t>
       </w:r>
@@ -425,11 +426,11 @@
         <w:pStyle w:val="Heading3"/>
         <w:spacing w:before="120" w:after="120" w:line="276" w:lineRule="auto"/>
       </w:pPr>
-      <w:bookmarkStart w:id="11" w:name="_Toc4060607"/>
+      <w:bookmarkStart w:id="10" w:name="_Toc4060607"/>
       <w:r>
         <w:t>Sprite class</w:t>
       </w:r>
-      <w:bookmarkEnd w:id="11"/>
+      <w:bookmarkEnd w:id="10"/>
     </w:p>
     <w:p>
       <w:pPr>
@@ -461,7 +462,16 @@
         <w:t xml:space="preserve">objects and their </w:t>
       </w:r>
       <w:r>
-        <w:t xml:space="preserve">sprites onto the screen. </w:t>
+        <w:t>sprites onto the screen.</w:t>
+      </w:r>
+      <w:r>
+        <w:t xml:space="preserve"> In fact</w:t>
+      </w:r>
+      <w:r>
+        <w:t>,</w:t>
+      </w:r>
+      <w:r>
+        <w:t xml:space="preserve"> the class is split up into two groups of data: The constant data that is initiated when the program is launched, or when the object is generated, and the variable data that can change as the program runs.  </w:t>
       </w:r>
     </w:p>
     <w:p>
@@ -470,6 +480,889 @@
         <w:spacing w:before="120" w:after="120" w:line="276" w:lineRule="auto"/>
       </w:pPr>
       <w:r>
+        <w:t>Constants</w:t>
+      </w:r>
+    </w:p>
+    <w:tbl>
+      <w:tblPr>
+        <w:tblStyle w:val="TableGrid"/>
+        <w:tblW w:w="0" w:type="auto"/>
+        <w:tblLook w:val="04A0" w:firstRow="1" w:lastRow="0" w:firstColumn="1" w:lastColumn="0" w:noHBand="0" w:noVBand="1"/>
+      </w:tblPr>
+      <w:tblGrid>
+        <w:gridCol w:w="2022"/>
+        <w:gridCol w:w="2268"/>
+        <w:gridCol w:w="4720"/>
+      </w:tblGrid>
+      <w:tr>
+        <w:tc>
+          <w:tcPr>
+            <w:tcW w:w="2022" w:type="dxa"/>
+          </w:tcPr>
+          <w:p>
+            <w:pPr>
+              <w:spacing w:before="120" w:after="120" w:line="276" w:lineRule="auto"/>
+            </w:pPr>
+            <w:r>
+              <w:t>Field</w:t>
+            </w:r>
+          </w:p>
+        </w:tc>
+        <w:tc>
+          <w:tcPr>
+            <w:tcW w:w="2268" w:type="dxa"/>
+          </w:tcPr>
+          <w:p>
+            <w:pPr>
+              <w:spacing w:before="120" w:after="120" w:line="276" w:lineRule="auto"/>
+            </w:pPr>
+            <w:r>
+              <w:t>Type</w:t>
+            </w:r>
+          </w:p>
+        </w:tc>
+        <w:tc>
+          <w:tcPr>
+            <w:tcW w:w="4720" w:type="dxa"/>
+          </w:tcPr>
+          <w:p>
+            <w:pPr>
+              <w:spacing w:before="120" w:after="120" w:line="276" w:lineRule="auto"/>
+            </w:pPr>
+            <w:r>
+              <w:t>Description</w:t>
+            </w:r>
+          </w:p>
+        </w:tc>
+      </w:tr>
+      <w:tr>
+        <w:tc>
+          <w:tcPr>
+            <w:tcW w:w="2022" w:type="dxa"/>
+          </w:tcPr>
+          <w:p>
+            <w:pPr>
+              <w:spacing w:before="120" w:after="120" w:line="276" w:lineRule="auto"/>
+            </w:pPr>
+            <w:r>
+              <w:t>ID</w:t>
+            </w:r>
+          </w:p>
+        </w:tc>
+        <w:tc>
+          <w:tcPr>
+            <w:tcW w:w="2268" w:type="dxa"/>
+          </w:tcPr>
+          <w:p>
+            <w:pPr>
+              <w:spacing w:before="120" w:after="120" w:line="276" w:lineRule="auto"/>
+            </w:pPr>
+            <w:r>
+              <w:t>S</w:t>
+            </w:r>
+            <w:r>
+              <w:t>tring</w:t>
+            </w:r>
+          </w:p>
+        </w:tc>
+        <w:tc>
+          <w:tcPr>
+            <w:tcW w:w="4720" w:type="dxa"/>
+          </w:tcPr>
+          <w:p>
+            <w:pPr>
+              <w:spacing w:before="120" w:after="120" w:line="276" w:lineRule="auto"/>
+            </w:pPr>
+            <w:r>
+              <w:t xml:space="preserve">The ID allows the </w:t>
+            </w:r>
+            <w:r>
+              <w:t xml:space="preserve">specific type of </w:t>
+            </w:r>
+            <w:r>
+              <w:t>object to be uniquely identified such that its values can be fetched from the table. It also is used to uniquely identify the sprite names.</w:t>
+            </w:r>
+          </w:p>
+        </w:tc>
+      </w:tr>
+      <w:tr>
+        <w:tc>
+          <w:tcPr>
+            <w:tcW w:w="2022" w:type="dxa"/>
+          </w:tcPr>
+          <w:p>
+            <w:pPr>
+              <w:spacing w:before="120" w:after="120" w:line="276" w:lineRule="auto"/>
+            </w:pPr>
+            <w:r>
+              <w:t>Name</w:t>
+            </w:r>
+          </w:p>
+        </w:tc>
+        <w:tc>
+          <w:tcPr>
+            <w:tcW w:w="2268" w:type="dxa"/>
+          </w:tcPr>
+          <w:p>
+            <w:pPr>
+              <w:spacing w:before="120" w:after="120" w:line="276" w:lineRule="auto"/>
+            </w:pPr>
+            <w:r>
+              <w:t>S</w:t>
+            </w:r>
+            <w:r>
+              <w:t>tring</w:t>
+            </w:r>
+          </w:p>
+        </w:tc>
+        <w:tc>
+          <w:tcPr>
+            <w:tcW w:w="4720" w:type="dxa"/>
+          </w:tcPr>
+          <w:p>
+            <w:pPr>
+              <w:spacing w:before="120" w:after="120" w:line="276" w:lineRule="auto"/>
+            </w:pPr>
+            <w:r>
+              <w:t>The Name helps identify what kind of object it is when developing, such that it was easier for me to classify each object and see recall what they were built to do.</w:t>
+            </w:r>
+          </w:p>
+        </w:tc>
+      </w:tr>
+      <w:tr>
+        <w:tc>
+          <w:tcPr>
+            <w:tcW w:w="2022" w:type="dxa"/>
+          </w:tcPr>
+          <w:p>
+            <w:pPr>
+              <w:spacing w:before="120" w:after="120" w:line="276" w:lineRule="auto"/>
+            </w:pPr>
+            <w:r>
+              <w:t>Solid</w:t>
+            </w:r>
+          </w:p>
+        </w:tc>
+        <w:tc>
+          <w:tcPr>
+            <w:tcW w:w="2268" w:type="dxa"/>
+          </w:tcPr>
+          <w:p>
+            <w:pPr>
+              <w:spacing w:before="120" w:after="120" w:line="276" w:lineRule="auto"/>
+            </w:pPr>
+            <w:r>
+              <w:t>Boolean</w:t>
+            </w:r>
+          </w:p>
+        </w:tc>
+        <w:tc>
+          <w:tcPr>
+            <w:tcW w:w="4720" w:type="dxa"/>
+          </w:tcPr>
+          <w:p>
+            <w:pPr>
+              <w:spacing w:before="120" w:after="120" w:line="276" w:lineRule="auto"/>
+            </w:pPr>
+            <w:r>
+              <w:t>The Solid attribute determines whether other</w:t>
+            </w:r>
+            <w:r>
+              <w:t xml:space="preserve"> moveable objects are able to pass through them</w:t>
+            </w:r>
+            <w:r>
+              <w:t xml:space="preserve"> when they collide.</w:t>
+            </w:r>
+          </w:p>
+        </w:tc>
+      </w:tr>
+      <w:tr>
+        <w:tc>
+          <w:tcPr>
+            <w:tcW w:w="2022" w:type="dxa"/>
+          </w:tcPr>
+          <w:p>
+            <w:pPr>
+              <w:spacing w:before="120" w:after="120" w:line="276" w:lineRule="auto"/>
+            </w:pPr>
+            <w:r>
+              <w:t>Type</w:t>
+            </w:r>
+          </w:p>
+        </w:tc>
+        <w:tc>
+          <w:tcPr>
+            <w:tcW w:w="2268" w:type="dxa"/>
+          </w:tcPr>
+          <w:p>
+            <w:pPr>
+              <w:spacing w:before="120" w:after="120" w:line="276" w:lineRule="auto"/>
+            </w:pPr>
+            <w:r>
+              <w:t>String</w:t>
+            </w:r>
+          </w:p>
+        </w:tc>
+        <w:tc>
+          <w:tcPr>
+            <w:tcW w:w="4720" w:type="dxa"/>
+          </w:tcPr>
+          <w:p>
+            <w:pPr>
+              <w:spacing w:before="120" w:after="120" w:line="276" w:lineRule="auto"/>
+            </w:pPr>
+            <w:r>
+              <w:t xml:space="preserve">The type field states the kind of object we are initiating, and so what kind of derived class/ child class to initiate, as well as which table to fetch the data from. </w:t>
+            </w:r>
+          </w:p>
+        </w:tc>
+      </w:tr>
+      <w:tr>
+        <w:tc>
+          <w:tcPr>
+            <w:tcW w:w="2022" w:type="dxa"/>
+          </w:tcPr>
+          <w:p>
+            <w:pPr>
+              <w:spacing w:before="120" w:after="120" w:line="276" w:lineRule="auto"/>
+            </w:pPr>
+            <w:proofErr w:type="spellStart"/>
+            <w:r>
+              <w:t>defaultZ</w:t>
+            </w:r>
+            <w:proofErr w:type="spellEnd"/>
+          </w:p>
+        </w:tc>
+        <w:tc>
+          <w:tcPr>
+            <w:tcW w:w="2268" w:type="dxa"/>
+          </w:tcPr>
+          <w:p>
+            <w:pPr>
+              <w:spacing w:before="120" w:after="120" w:line="276" w:lineRule="auto"/>
+            </w:pPr>
+            <w:r>
+              <w:t>Integer</w:t>
+            </w:r>
+          </w:p>
+        </w:tc>
+        <w:tc>
+          <w:tcPr>
+            <w:tcW w:w="4720" w:type="dxa"/>
+          </w:tcPr>
+          <w:p>
+            <w:pPr>
+              <w:spacing w:before="120" w:after="120" w:line="276" w:lineRule="auto"/>
+            </w:pPr>
+            <w:r>
+              <w:t xml:space="preserve">The </w:t>
+            </w:r>
+            <w:proofErr w:type="spellStart"/>
+            <w:r>
+              <w:t>defaultZ</w:t>
+            </w:r>
+            <w:proofErr w:type="spellEnd"/>
+            <w:r>
+              <w:t xml:space="preserve"> field is used to initiate what kind of z display position the </w:t>
+            </w:r>
+            <w:r>
+              <w:t xml:space="preserve">object is should be given to prevent certain objects from appearing to overlap on top of each other, as well as preventing objects from being placed behind another when making the object move around the map.  </w:t>
+            </w:r>
+          </w:p>
+        </w:tc>
+      </w:tr>
+      <w:tr>
+        <w:tc>
+          <w:tcPr>
+            <w:tcW w:w="2022" w:type="dxa"/>
+          </w:tcPr>
+          <w:p>
+            <w:pPr>
+              <w:spacing w:before="120" w:after="120" w:line="276" w:lineRule="auto"/>
+            </w:pPr>
+            <w:r>
+              <w:t>path</w:t>
+            </w:r>
+          </w:p>
+        </w:tc>
+        <w:tc>
+          <w:tcPr>
+            <w:tcW w:w="2268" w:type="dxa"/>
+          </w:tcPr>
+          <w:p>
+            <w:pPr>
+              <w:spacing w:before="120" w:after="120" w:line="276" w:lineRule="auto"/>
+            </w:pPr>
+            <w:r>
+              <w:t>String</w:t>
+            </w:r>
+          </w:p>
+        </w:tc>
+        <w:tc>
+          <w:tcPr>
+            <w:tcW w:w="4720" w:type="dxa"/>
+          </w:tcPr>
+          <w:p>
+            <w:pPr>
+              <w:spacing w:before="120" w:after="120" w:line="276" w:lineRule="auto"/>
+            </w:pPr>
+            <w:r>
+              <w:t xml:space="preserve">The path field is the string used to identify the path to the location of the object's sprites inside the project folder such that they can be found such that no matter the computer or user loading the project, if the project folder is complete it will be able to successfully find the path to its sprites. </w:t>
+            </w:r>
+          </w:p>
+        </w:tc>
+      </w:tr>
+      <w:tr>
+        <w:tc>
+          <w:tcPr>
+            <w:tcW w:w="2022" w:type="dxa"/>
+          </w:tcPr>
+          <w:p>
+            <w:pPr>
+              <w:spacing w:before="120" w:after="120" w:line="276" w:lineRule="auto"/>
+            </w:pPr>
+            <w:proofErr w:type="spellStart"/>
+            <w:r>
+              <w:t>yShift</w:t>
+            </w:r>
+            <w:proofErr w:type="spellEnd"/>
+          </w:p>
+        </w:tc>
+        <w:tc>
+          <w:tcPr>
+            <w:tcW w:w="2268" w:type="dxa"/>
+          </w:tcPr>
+          <w:p>
+            <w:pPr>
+              <w:spacing w:before="120" w:after="120" w:line="276" w:lineRule="auto"/>
+            </w:pPr>
+            <w:r>
+              <w:t>Integer</w:t>
+            </w:r>
+          </w:p>
+        </w:tc>
+        <w:tc>
+          <w:tcPr>
+            <w:tcW w:w="4720" w:type="dxa"/>
+          </w:tcPr>
+          <w:p>
+            <w:pPr>
+              <w:spacing w:before="120" w:after="120" w:line="276" w:lineRule="auto"/>
+            </w:pPr>
+            <w:proofErr w:type="spellStart"/>
+            <w:r>
+              <w:t>yShift</w:t>
+            </w:r>
+            <w:proofErr w:type="spellEnd"/>
+            <w:r>
+              <w:t xml:space="preserve"> is like </w:t>
+            </w:r>
+            <w:proofErr w:type="spellStart"/>
+            <w:r>
+              <w:t>defaultZ</w:t>
+            </w:r>
+            <w:proofErr w:type="spellEnd"/>
+            <w:r>
+              <w:t xml:space="preserve"> a display correction field added to give a bigger sense of realism to the display such that some characters appear to be standing inside a square instead of occupying it, to make the game appear to have a more angular view to make it easier for the player to visualise the platforms and blocks of the game. </w:t>
+            </w:r>
+          </w:p>
+        </w:tc>
+      </w:tr>
+      <w:tr>
+        <w:tc>
+          <w:tcPr>
+            <w:tcW w:w="2022" w:type="dxa"/>
+          </w:tcPr>
+          <w:p>
+            <w:pPr>
+              <w:spacing w:before="120" w:after="120" w:line="276" w:lineRule="auto"/>
+            </w:pPr>
+            <w:proofErr w:type="spellStart"/>
+            <w:r>
+              <w:t>spriteh</w:t>
+            </w:r>
+            <w:proofErr w:type="spellEnd"/>
+          </w:p>
+        </w:tc>
+        <w:tc>
+          <w:tcPr>
+            <w:tcW w:w="2268" w:type="dxa"/>
+          </w:tcPr>
+          <w:p>
+            <w:pPr>
+              <w:spacing w:before="120" w:after="120" w:line="276" w:lineRule="auto"/>
+            </w:pPr>
+            <w:r>
+              <w:t>Integer</w:t>
+            </w:r>
+          </w:p>
+        </w:tc>
+        <w:tc>
+          <w:tcPr>
+            <w:tcW w:w="4720" w:type="dxa"/>
+          </w:tcPr>
+          <w:p>
+            <w:pPr>
+              <w:spacing w:before="120" w:after="120" w:line="276" w:lineRule="auto"/>
+            </w:pPr>
+            <w:r>
+              <w:t xml:space="preserve">Since the width of all sprites is fixed such that they occupy only a single tile, </w:t>
+            </w:r>
+            <w:proofErr w:type="spellStart"/>
+            <w:r>
+              <w:t>spriteh</w:t>
+            </w:r>
+            <w:proofErr w:type="spellEnd"/>
+            <w:r>
+              <w:t xml:space="preserve"> gives the height of the object's sprites such that it can be initiated correctly, for example, for larger objects such as taller blocks, their sprites will be taller so that it appears that the object placed on top is higher. </w:t>
+            </w:r>
+          </w:p>
+        </w:tc>
+      </w:tr>
+    </w:tbl>
+    <w:p>
+      <w:pPr>
+        <w:pStyle w:val="Heading4"/>
+        <w:spacing w:before="120" w:after="120" w:line="276" w:lineRule="auto"/>
+      </w:pPr>
+      <w:r>
+        <w:t>Variables</w:t>
+      </w:r>
+    </w:p>
+    <w:tbl>
+      <w:tblPr>
+        <w:tblStyle w:val="TableGrid"/>
+        <w:tblW w:w="0" w:type="auto"/>
+        <w:tblLook w:val="04A0" w:firstRow="1" w:lastRow="0" w:firstColumn="1" w:lastColumn="0" w:noHBand="0" w:noVBand="1"/>
+      </w:tblPr>
+      <w:tblGrid>
+        <w:gridCol w:w="2022"/>
+        <w:gridCol w:w="2268"/>
+        <w:gridCol w:w="4720"/>
+      </w:tblGrid>
+      <w:tr>
+        <w:tc>
+          <w:tcPr>
+            <w:tcW w:w="2022" w:type="dxa"/>
+          </w:tcPr>
+          <w:p>
+            <w:pPr>
+              <w:spacing w:before="120" w:after="120" w:line="276" w:lineRule="auto"/>
+            </w:pPr>
+            <w:r>
+              <w:t>Field</w:t>
+            </w:r>
+          </w:p>
+        </w:tc>
+        <w:tc>
+          <w:tcPr>
+            <w:tcW w:w="2268" w:type="dxa"/>
+          </w:tcPr>
+          <w:p>
+            <w:pPr>
+              <w:spacing w:before="120" w:after="120" w:line="276" w:lineRule="auto"/>
+            </w:pPr>
+            <w:r>
+              <w:t>Type</w:t>
+            </w:r>
+          </w:p>
+        </w:tc>
+        <w:tc>
+          <w:tcPr>
+            <w:tcW w:w="4720" w:type="dxa"/>
+          </w:tcPr>
+          <w:p>
+            <w:pPr>
+              <w:spacing w:before="120" w:after="120" w:line="276" w:lineRule="auto"/>
+            </w:pPr>
+            <w:r>
+              <w:t>Description</w:t>
+            </w:r>
+          </w:p>
+        </w:tc>
+      </w:tr>
+      <w:tr>
+        <w:tc>
+          <w:tcPr>
+            <w:tcW w:w="2022" w:type="dxa"/>
+          </w:tcPr>
+          <w:p>
+            <w:pPr>
+              <w:spacing w:before="120" w:after="120" w:line="276" w:lineRule="auto"/>
+            </w:pPr>
+            <w:proofErr w:type="spellStart"/>
+            <w:r>
+              <w:t>spriteNode</w:t>
+            </w:r>
+            <w:proofErr w:type="spellEnd"/>
+          </w:p>
+        </w:tc>
+        <w:tc>
+          <w:tcPr>
+            <w:tcW w:w="2268" w:type="dxa"/>
+          </w:tcPr>
+          <w:p>
+            <w:pPr>
+              <w:spacing w:before="120" w:after="120" w:line="276" w:lineRule="auto"/>
+            </w:pPr>
+            <w:proofErr w:type="spellStart"/>
+            <w:r>
+              <w:t>SKSpriteNode</w:t>
+            </w:r>
+            <w:proofErr w:type="spellEnd"/>
+          </w:p>
+        </w:tc>
+        <w:tc>
+          <w:tcPr>
+            <w:tcW w:w="4720" w:type="dxa"/>
+          </w:tcPr>
+          <w:p>
+            <w:pPr>
+              <w:spacing w:before="120" w:after="120" w:line="276" w:lineRule="auto"/>
+            </w:pPr>
+            <w:r>
+              <w:t xml:space="preserve">The </w:t>
+            </w:r>
+            <w:proofErr w:type="spellStart"/>
+            <w:r>
+              <w:t>spriteNode</w:t>
+            </w:r>
+            <w:proofErr w:type="spellEnd"/>
+            <w:r>
+              <w:t xml:space="preserve"> class deals with all the display and positioning </w:t>
+            </w:r>
+            <w:r>
+              <w:t>and moving of the object</w:t>
+            </w:r>
+            <w:r>
+              <w:t xml:space="preserve">, it is a complex class containing the sprite's exact position (stored as a </w:t>
+            </w:r>
+            <w:proofErr w:type="spellStart"/>
+            <w:r>
+              <w:t>CGPoint</w:t>
+            </w:r>
+            <w:proofErr w:type="spellEnd"/>
+            <w:r>
+              <w:t xml:space="preserve">), the sprite's current texture, and its size. This class is instrumental in allowing the code to </w:t>
+            </w:r>
+            <w:proofErr w:type="spellStart"/>
+            <w:r>
+              <w:t>used</w:t>
+            </w:r>
+            <w:proofErr w:type="spellEnd"/>
+            <w:r>
+              <w:t xml:space="preserve"> to calculate and return the objects movements and positioning to communicate with the SpriteKit library to output the results in an Application window.</w:t>
+            </w:r>
+          </w:p>
+        </w:tc>
+      </w:tr>
+      <w:tr>
+        <w:tc>
+          <w:tcPr>
+            <w:tcW w:w="2022" w:type="dxa"/>
+          </w:tcPr>
+          <w:p>
+            <w:pPr>
+              <w:spacing w:before="120" w:after="120" w:line="276" w:lineRule="auto"/>
+            </w:pPr>
+            <w:proofErr w:type="spellStart"/>
+            <w:r>
+              <w:t>xPos</w:t>
+            </w:r>
+            <w:proofErr w:type="spellEnd"/>
+          </w:p>
+        </w:tc>
+        <w:tc>
+          <w:tcPr>
+            <w:tcW w:w="2268" w:type="dxa"/>
+          </w:tcPr>
+          <w:p>
+            <w:pPr>
+              <w:spacing w:before="120" w:after="120" w:line="276" w:lineRule="auto"/>
+            </w:pPr>
+            <w:r>
+              <w:t>Integer</w:t>
+            </w:r>
+          </w:p>
+        </w:tc>
+        <w:tc>
+          <w:tcPr>
+            <w:tcW w:w="4720" w:type="dxa"/>
+          </w:tcPr>
+          <w:p>
+            <w:pPr>
+              <w:spacing w:before="120" w:after="120" w:line="276" w:lineRule="auto"/>
+            </w:pPr>
+            <w:r>
+              <w:t xml:space="preserve">The </w:t>
+            </w:r>
+            <w:proofErr w:type="spellStart"/>
+            <w:r>
+              <w:t>xPos</w:t>
+            </w:r>
+            <w:proofErr w:type="spellEnd"/>
+            <w:r>
+              <w:t xml:space="preserve"> field is used to represent the nth tile in which the object is currently in in the x-direction, which allows the program to initiate the objects when fetching a map, as well as defining the boundaries of the map, and helping to look for collision detection. This is used in conjunction with a 3-dimensional array of the sprite class to  </w:t>
+            </w:r>
+          </w:p>
+        </w:tc>
+      </w:tr>
+      <w:tr>
+        <w:tc>
+          <w:tcPr>
+            <w:tcW w:w="2022" w:type="dxa"/>
+          </w:tcPr>
+          <w:p>
+            <w:pPr>
+              <w:spacing w:before="120" w:after="120" w:line="276" w:lineRule="auto"/>
+            </w:pPr>
+            <w:proofErr w:type="spellStart"/>
+            <w:r>
+              <w:t>yPos</w:t>
+            </w:r>
+            <w:proofErr w:type="spellEnd"/>
+          </w:p>
+        </w:tc>
+        <w:tc>
+          <w:tcPr>
+            <w:tcW w:w="2268" w:type="dxa"/>
+          </w:tcPr>
+          <w:p>
+            <w:pPr>
+              <w:spacing w:before="120" w:after="120" w:line="276" w:lineRule="auto"/>
+            </w:pPr>
+            <w:r>
+              <w:t>Integer</w:t>
+            </w:r>
+          </w:p>
+        </w:tc>
+        <w:tc>
+          <w:tcPr>
+            <w:tcW w:w="4720" w:type="dxa"/>
+          </w:tcPr>
+          <w:p>
+            <w:pPr>
+              <w:spacing w:before="120" w:after="120" w:line="276" w:lineRule="auto"/>
+            </w:pPr>
+            <w:r>
+              <w:t xml:space="preserve">The </w:t>
+            </w:r>
+            <w:proofErr w:type="spellStart"/>
+            <w:r>
+              <w:t>yPos</w:t>
+            </w:r>
+            <w:proofErr w:type="spellEnd"/>
+            <w:r>
+              <w:t xml:space="preserve"> field is the same as the </w:t>
+            </w:r>
+            <w:proofErr w:type="spellStart"/>
+            <w:r>
+              <w:t>xPos</w:t>
+            </w:r>
+            <w:proofErr w:type="spellEnd"/>
+            <w:r>
+              <w:t xml:space="preserve"> field, but in the y-direction.</w:t>
+            </w:r>
+          </w:p>
+        </w:tc>
+      </w:tr>
+      <w:tr>
+        <w:tc>
+          <w:tcPr>
+            <w:tcW w:w="2022" w:type="dxa"/>
+          </w:tcPr>
+          <w:p>
+            <w:pPr>
+              <w:spacing w:before="120" w:after="120" w:line="276" w:lineRule="auto"/>
+            </w:pPr>
+            <w:proofErr w:type="spellStart"/>
+            <w:r>
+              <w:t>zPos</w:t>
+            </w:r>
+            <w:proofErr w:type="spellEnd"/>
+          </w:p>
+        </w:tc>
+        <w:tc>
+          <w:tcPr>
+            <w:tcW w:w="2268" w:type="dxa"/>
+          </w:tcPr>
+          <w:p>
+            <w:pPr>
+              <w:spacing w:before="120" w:after="120" w:line="276" w:lineRule="auto"/>
+            </w:pPr>
+            <w:r>
+              <w:t>Integer</w:t>
+            </w:r>
+          </w:p>
+        </w:tc>
+        <w:tc>
+          <w:tcPr>
+            <w:tcW w:w="4720" w:type="dxa"/>
+          </w:tcPr>
+          <w:p>
+            <w:pPr>
+              <w:spacing w:before="120" w:after="120" w:line="276" w:lineRule="auto"/>
+            </w:pPr>
+            <w:r>
+              <w:t xml:space="preserve">The </w:t>
+            </w:r>
+            <w:proofErr w:type="spellStart"/>
+            <w:r>
+              <w:t>zPos</w:t>
+            </w:r>
+            <w:proofErr w:type="spellEnd"/>
+            <w:r>
+              <w:t xml:space="preserve"> field represents the current </w:t>
+            </w:r>
+            <w:r>
+              <w:t xml:space="preserve">height the object is at, this implementation allows to detect when the object should fall off a platform, and is used in conjunction with the three dimensional array of sprites to do so. </w:t>
+            </w:r>
+          </w:p>
+        </w:tc>
+      </w:tr>
+      <w:tr>
+        <w:tc>
+          <w:tcPr>
+            <w:tcW w:w="2022" w:type="dxa"/>
+          </w:tcPr>
+          <w:p>
+            <w:pPr>
+              <w:spacing w:before="120" w:after="120" w:line="276" w:lineRule="auto"/>
+            </w:pPr>
+            <w:proofErr w:type="spellStart"/>
+            <w:r>
+              <w:t>actualX</w:t>
+            </w:r>
+            <w:proofErr w:type="spellEnd"/>
+          </w:p>
+        </w:tc>
+        <w:tc>
+          <w:tcPr>
+            <w:tcW w:w="2268" w:type="dxa"/>
+          </w:tcPr>
+          <w:p>
+            <w:pPr>
+              <w:spacing w:before="120" w:after="120" w:line="276" w:lineRule="auto"/>
+            </w:pPr>
+            <w:r>
+              <w:t>Double</w:t>
+            </w:r>
+          </w:p>
+        </w:tc>
+        <w:tc>
+          <w:tcPr>
+            <w:tcW w:w="4720" w:type="dxa"/>
+            <w:vMerge w:val="restart"/>
+          </w:tcPr>
+          <w:p>
+            <w:pPr>
+              <w:spacing w:before="120" w:after="120" w:line="276" w:lineRule="auto"/>
+            </w:pPr>
+            <w:r>
+              <w:t xml:space="preserve">The </w:t>
+            </w:r>
+            <w:proofErr w:type="spellStart"/>
+            <w:r>
+              <w:t>actualX</w:t>
+            </w:r>
+            <w:proofErr w:type="spellEnd"/>
+            <w:r>
+              <w:t xml:space="preserve"> and </w:t>
+            </w:r>
+            <w:proofErr w:type="spellStart"/>
+            <w:r>
+              <w:t>actualY</w:t>
+            </w:r>
+            <w:proofErr w:type="spellEnd"/>
+            <w:r>
+              <w:t xml:space="preserve"> attributes are like the </w:t>
+            </w:r>
+            <w:proofErr w:type="spellStart"/>
+            <w:r>
+              <w:t>xPos</w:t>
+            </w:r>
+            <w:proofErr w:type="spellEnd"/>
+            <w:r>
+              <w:t xml:space="preserve"> and </w:t>
+            </w:r>
+            <w:proofErr w:type="spellStart"/>
+            <w:r>
+              <w:t>yPos</w:t>
+            </w:r>
+            <w:proofErr w:type="spellEnd"/>
+            <w:r>
+              <w:t xml:space="preserve"> attributes but different in the way that they will be used in order to </w:t>
+            </w:r>
+            <w:r>
+              <w:t xml:space="preserve">model the movement to make it fluid, more pixel by pixel instead of making it tile by tile, as would be necessary if using only </w:t>
+            </w:r>
+            <w:proofErr w:type="spellStart"/>
+            <w:r>
+              <w:t>xPos</w:t>
+            </w:r>
+            <w:proofErr w:type="spellEnd"/>
+            <w:r>
+              <w:t xml:space="preserve"> and </w:t>
+            </w:r>
+            <w:proofErr w:type="spellStart"/>
+            <w:r>
+              <w:t>yPos</w:t>
+            </w:r>
+            <w:proofErr w:type="spellEnd"/>
+            <w:r>
+              <w:t xml:space="preserve">. Using the knowledge that each sprite's hitbox is one tile big, this will also allow to use collision detection based on using these 'actual' values as a base for our calculations. </w:t>
+            </w:r>
+          </w:p>
+        </w:tc>
+      </w:tr>
+      <w:tr>
+        <w:tc>
+          <w:tcPr>
+            <w:tcW w:w="2022" w:type="dxa"/>
+          </w:tcPr>
+          <w:p>
+            <w:pPr>
+              <w:spacing w:before="120" w:after="120" w:line="276" w:lineRule="auto"/>
+            </w:pPr>
+            <w:proofErr w:type="spellStart"/>
+            <w:r>
+              <w:t>actualY</w:t>
+            </w:r>
+            <w:proofErr w:type="spellEnd"/>
+          </w:p>
+        </w:tc>
+        <w:tc>
+          <w:tcPr>
+            <w:tcW w:w="2268" w:type="dxa"/>
+          </w:tcPr>
+          <w:p>
+            <w:pPr>
+              <w:spacing w:before="120" w:after="120" w:line="276" w:lineRule="auto"/>
+            </w:pPr>
+            <w:r>
+              <w:t>Double</w:t>
+            </w:r>
+          </w:p>
+        </w:tc>
+        <w:tc>
+          <w:tcPr>
+            <w:tcW w:w="4720" w:type="dxa"/>
+            <w:vMerge/>
+          </w:tcPr>
+          <w:p>
+            <w:pPr>
+              <w:spacing w:before="120" w:after="120" w:line="276" w:lineRule="auto"/>
+            </w:pPr>
+          </w:p>
+        </w:tc>
+      </w:tr>
+    </w:tbl>
+    <w:p>
+      <w:pPr>
+        <w:pStyle w:val="Heading4"/>
+        <w:spacing w:before="120" w:after="120" w:line="276" w:lineRule="auto"/>
+      </w:pPr>
+      <w:r>
         <w:t>Entity and Block derived classes</w:t>
       </w:r>
       <w:r>
@@ -481,7 +1374,15 @@
         <w:spacing w:before="120" w:after="120" w:line="276" w:lineRule="auto"/>
       </w:pPr>
       <w:r>
-        <w:t xml:space="preserve">The entity derived class represents a character in the game, </w:t>
+        <w:t xml:space="preserve">When making the sprites class I had to consider the types of objects that would be in the game, in the end, taking inspiration from the </w:t>
+      </w:r>
+      <w:r>
+        <w:t xml:space="preserve">fact that in video games there were only really two kinds of objects; moveable objects and </w:t>
+      </w:r>
+      <w:bookmarkStart w:id="11" w:name="_GoBack"/>
+      <w:bookmarkEnd w:id="11"/>
+      <w:r>
+        <w:t xml:space="preserve"> </w:t>
       </w:r>
     </w:p>
     <w:p>
@@ -2117,6 +3018,29 @@
       <w:sz w:val="21"/>
       <w:szCs w:val="21"/>
     </w:rPr>
+  </w:style>
+  <w:style w:type="table" w:styleId="TableGrid">
+    <w:name w:val="Table Grid"/>
+    <w:basedOn w:val="TableNormal"/>
+    <w:uiPriority w:val="39"/>
+    <w:rsid w:val="00414685"/>
+    <w:tblPr>
+      <w:tblInd w:w="0" w:type="dxa"/>
+      <w:tblBorders>
+        <w:top w:val="single" w:sz="4" w:space="0" w:color="auto"/>
+        <w:left w:val="single" w:sz="4" w:space="0" w:color="auto"/>
+        <w:bottom w:val="single" w:sz="4" w:space="0" w:color="auto"/>
+        <w:right w:val="single" w:sz="4" w:space="0" w:color="auto"/>
+        <w:insideH w:val="single" w:sz="4" w:space="0" w:color="auto"/>
+        <w:insideV w:val="single" w:sz="4" w:space="0" w:color="auto"/>
+      </w:tblBorders>
+      <w:tblCellMar>
+        <w:top w:w="0" w:type="dxa"/>
+        <w:left w:w="108" w:type="dxa"/>
+        <w:bottom w:w="0" w:type="dxa"/>
+        <w:right w:w="108" w:type="dxa"/>
+      </w:tblCellMar>
+    </w:tblPr>
   </w:style>
 </w:styles>
 </file>
@@ -2586,7 +3510,7 @@
 </file>
 
 <file path=customXml/itemProps1.xml><?xml version="1.0" encoding="utf-8"?>
-<ds:datastoreItem xmlns:ds="http://schemas.openxmlformats.org/officeDocument/2006/customXml" ds:itemID="{CDFAE3F6-87F5-3A48-92C2-255EA8BD739C}">
+<ds:datastoreItem xmlns:ds="http://schemas.openxmlformats.org/officeDocument/2006/customXml" ds:itemID="{A2391956-B960-5442-954A-0F1D44B9A53E}">
   <ds:schemaRefs>
     <ds:schemaRef ds:uri="http://schemas.openxmlformats.org/officeDocument/2006/bibliography"/>
   </ds:schemaRefs>

</xml_diff>

<commit_message>
Reverted to previous code
Reverted movement code back to its original form due to errors in movement
</commit_message>
<xml_diff>
--- a/Write-up/Design.docx
+++ b/Write-up/Design.docx
@@ -5,7 +5,6 @@
     <w:p>
       <w:pPr>
         <w:pStyle w:val="Heading1"/>
-        <w:spacing w:before="120" w:after="120" w:line="276" w:lineRule="auto"/>
       </w:pPr>
       <w:bookmarkStart w:id="0" w:name="_Toc4060597"/>
       <w:r>
@@ -360,27 +359,26 @@
     <w:p>
       <w:pPr>
         <w:pStyle w:val="Heading3"/>
+      </w:pPr>
+      <w:bookmarkStart w:id="8" w:name="_Toc4060605"/>
+      <w:r>
+        <w:t>Choosing</w:t>
+      </w:r>
+      <w:bookmarkEnd w:id="8"/>
+    </w:p>
+    <w:p>
+      <w:pPr>
         <w:spacing w:before="120" w:after="120" w:line="276" w:lineRule="auto"/>
       </w:pPr>
-      <w:bookmarkStart w:id="8" w:name="_Toc4060605"/>
-      <w:r>
-        <w:t>Choosing</w:t>
-      </w:r>
-      <w:bookmarkEnd w:id="8"/>
+      <w:r>
+        <w:t xml:space="preserve">In the end, I decided to choose SpriteKit because of how much more available it was in comparison to the other libraries, as well as the fact that it had a lot of online support from the Xamarin website, and a multitude of helpful and useful tutorials (in swift). The fact that it was built by Apple to work using their own integrated systems in OSX and iOS, made it the obvious option, Monogame, being a close second due to its viability and cross-platform abilities.  </w:t>
+      </w:r>
     </w:p>
     <w:p>
       <w:pPr>
         <w:spacing w:before="120" w:after="120" w:line="276" w:lineRule="auto"/>
       </w:pPr>
       <w:r>
-        <w:t xml:space="preserve">In the end, I decided to choose SpriteKit because of how much more available it was in comparison to the other libraries, as well as the fact that it had a lot of online support from the Xamarin website, and a multitude of helpful and useful tutorials (in swift). The fact that it was built by Apple to work using their own integrated systems in OSX and iOS, made it the obvious option, Monogame, being a close second due to its viability and cross-platform abilities.  </w:t>
-      </w:r>
-    </w:p>
-    <w:p>
-      <w:pPr>
-        <w:spacing w:before="120" w:after="120" w:line="276" w:lineRule="auto"/>
-      </w:pPr>
-      <w:r>
         <w:t>Aft</w:t>
       </w:r>
       <w:r>
@@ -398,7 +396,6 @@
     </w:p>
     <w:p>
       <w:pPr>
-        <w:spacing w:before="120" w:after="120" w:line="276" w:lineRule="auto"/>
         <w:rPr>
           <w:rFonts w:asciiTheme="majorHAnsi" w:eastAsiaTheme="majorEastAsia" w:hAnsiTheme="majorHAnsi" w:cstheme="majorBidi"/>
           <w:color w:val="2E74B5" w:themeColor="accent1" w:themeShade="BF"/>
@@ -416,6 +413,8 @@
         <w:pStyle w:val="Heading2"/>
         <w:spacing w:before="120" w:after="120" w:line="276" w:lineRule="auto"/>
       </w:pPr>
+      <w:bookmarkStart w:id="10" w:name="_GoBack"/>
+      <w:bookmarkEnd w:id="10"/>
       <w:r>
         <w:t>Classes</w:t>
       </w:r>
@@ -426,11 +425,11 @@
         <w:pStyle w:val="Heading3"/>
         <w:spacing w:before="120" w:after="120" w:line="276" w:lineRule="auto"/>
       </w:pPr>
-      <w:bookmarkStart w:id="10" w:name="_Toc4060607"/>
+      <w:bookmarkStart w:id="11" w:name="_Toc4060607"/>
       <w:r>
         <w:t>Sprite class</w:t>
       </w:r>
-      <w:bookmarkEnd w:id="10"/>
+      <w:bookmarkEnd w:id="11"/>
     </w:p>
     <w:p>
       <w:pPr>
@@ -462,16 +461,7 @@
         <w:t xml:space="preserve">objects and their </w:t>
       </w:r>
       <w:r>
-        <w:t>sprites onto the screen.</w:t>
-      </w:r>
-      <w:r>
-        <w:t xml:space="preserve"> In fact</w:t>
-      </w:r>
-      <w:r>
-        <w:t>,</w:t>
-      </w:r>
-      <w:r>
-        <w:t xml:space="preserve"> the class is split up into two groups of data: The constant data that is initiated when the program is launched, or when the object is generated, and the variable data that can change as the program runs.  </w:t>
+        <w:t xml:space="preserve">sprites onto the screen. </w:t>
       </w:r>
     </w:p>
     <w:p>
@@ -480,909 +470,18 @@
         <w:spacing w:before="120" w:after="120" w:line="276" w:lineRule="auto"/>
       </w:pPr>
       <w:r>
-        <w:t>Constants</w:t>
-      </w:r>
-    </w:p>
-    <w:tbl>
-      <w:tblPr>
-        <w:tblStyle w:val="TableGrid"/>
-        <w:tblW w:w="0" w:type="auto"/>
-        <w:tblLook w:val="04A0" w:firstRow="1" w:lastRow="0" w:firstColumn="1" w:lastColumn="0" w:noHBand="0" w:noVBand="1"/>
-      </w:tblPr>
-      <w:tblGrid>
-        <w:gridCol w:w="2022"/>
-        <w:gridCol w:w="2268"/>
-        <w:gridCol w:w="4720"/>
-      </w:tblGrid>
-      <w:tr>
-        <w:tc>
-          <w:tcPr>
-            <w:tcW w:w="2022" w:type="dxa"/>
-          </w:tcPr>
-          <w:p>
-            <w:pPr>
-              <w:spacing w:before="120" w:after="120" w:line="276" w:lineRule="auto"/>
-            </w:pPr>
-            <w:r>
-              <w:t>Field</w:t>
-            </w:r>
-          </w:p>
-        </w:tc>
-        <w:tc>
-          <w:tcPr>
-            <w:tcW w:w="2268" w:type="dxa"/>
-          </w:tcPr>
-          <w:p>
-            <w:pPr>
-              <w:spacing w:before="120" w:after="120" w:line="276" w:lineRule="auto"/>
-            </w:pPr>
-            <w:r>
-              <w:t>Type</w:t>
-            </w:r>
-          </w:p>
-        </w:tc>
-        <w:tc>
-          <w:tcPr>
-            <w:tcW w:w="4720" w:type="dxa"/>
-          </w:tcPr>
-          <w:p>
-            <w:pPr>
-              <w:spacing w:before="120" w:after="120" w:line="276" w:lineRule="auto"/>
-            </w:pPr>
-            <w:r>
-              <w:t>Description</w:t>
-            </w:r>
-          </w:p>
-        </w:tc>
-      </w:tr>
-      <w:tr>
-        <w:tc>
-          <w:tcPr>
-            <w:tcW w:w="2022" w:type="dxa"/>
-          </w:tcPr>
-          <w:p>
-            <w:pPr>
-              <w:spacing w:before="120" w:after="120" w:line="276" w:lineRule="auto"/>
-            </w:pPr>
-            <w:r>
-              <w:t>ID</w:t>
-            </w:r>
-          </w:p>
-        </w:tc>
-        <w:tc>
-          <w:tcPr>
-            <w:tcW w:w="2268" w:type="dxa"/>
-          </w:tcPr>
-          <w:p>
-            <w:pPr>
-              <w:spacing w:before="120" w:after="120" w:line="276" w:lineRule="auto"/>
-            </w:pPr>
-            <w:r>
-              <w:t>S</w:t>
-            </w:r>
-            <w:r>
-              <w:t>tring</w:t>
-            </w:r>
-          </w:p>
-        </w:tc>
-        <w:tc>
-          <w:tcPr>
-            <w:tcW w:w="4720" w:type="dxa"/>
-          </w:tcPr>
-          <w:p>
-            <w:pPr>
-              <w:spacing w:before="120" w:after="120" w:line="276" w:lineRule="auto"/>
-            </w:pPr>
-            <w:r>
-              <w:t xml:space="preserve">The ID allows the </w:t>
-            </w:r>
-            <w:r>
-              <w:t xml:space="preserve">specific type of </w:t>
-            </w:r>
-            <w:r>
-              <w:t>object to be uniquely identified such that its values can be fetched from the table. It also is used to uniquely identify the sprite names.</w:t>
-            </w:r>
-          </w:p>
-        </w:tc>
-      </w:tr>
-      <w:tr>
-        <w:tc>
-          <w:tcPr>
-            <w:tcW w:w="2022" w:type="dxa"/>
-          </w:tcPr>
-          <w:p>
-            <w:pPr>
-              <w:spacing w:before="120" w:after="120" w:line="276" w:lineRule="auto"/>
-            </w:pPr>
-            <w:r>
-              <w:t>Name</w:t>
-            </w:r>
-          </w:p>
-        </w:tc>
-        <w:tc>
-          <w:tcPr>
-            <w:tcW w:w="2268" w:type="dxa"/>
-          </w:tcPr>
-          <w:p>
-            <w:pPr>
-              <w:spacing w:before="120" w:after="120" w:line="276" w:lineRule="auto"/>
-            </w:pPr>
-            <w:r>
-              <w:t>S</w:t>
-            </w:r>
-            <w:r>
-              <w:t>tring</w:t>
-            </w:r>
-          </w:p>
-        </w:tc>
-        <w:tc>
-          <w:tcPr>
-            <w:tcW w:w="4720" w:type="dxa"/>
-          </w:tcPr>
-          <w:p>
-            <w:pPr>
-              <w:spacing w:before="120" w:after="120" w:line="276" w:lineRule="auto"/>
-            </w:pPr>
-            <w:r>
-              <w:t>The Name helps identify what kind of object it is when developing, such that it was easier for me to classify each object and see recall what they were built to do.</w:t>
-            </w:r>
-          </w:p>
-        </w:tc>
-      </w:tr>
-      <w:tr>
-        <w:tc>
-          <w:tcPr>
-            <w:tcW w:w="2022" w:type="dxa"/>
-          </w:tcPr>
-          <w:p>
-            <w:pPr>
-              <w:spacing w:before="120" w:after="120" w:line="276" w:lineRule="auto"/>
-            </w:pPr>
-            <w:r>
-              <w:t>Solid</w:t>
-            </w:r>
-          </w:p>
-        </w:tc>
-        <w:tc>
-          <w:tcPr>
-            <w:tcW w:w="2268" w:type="dxa"/>
-          </w:tcPr>
-          <w:p>
-            <w:pPr>
-              <w:spacing w:before="120" w:after="120" w:line="276" w:lineRule="auto"/>
-            </w:pPr>
-            <w:r>
-              <w:t>Boolean</w:t>
-            </w:r>
-          </w:p>
-        </w:tc>
-        <w:tc>
-          <w:tcPr>
-            <w:tcW w:w="4720" w:type="dxa"/>
-          </w:tcPr>
-          <w:p>
-            <w:pPr>
-              <w:spacing w:before="120" w:after="120" w:line="276" w:lineRule="auto"/>
-            </w:pPr>
-            <w:r>
-              <w:t>The Solid attribute determines whether other</w:t>
-            </w:r>
-            <w:r>
-              <w:t xml:space="preserve"> moveable objects are able to pass through them</w:t>
-            </w:r>
-            <w:r>
-              <w:t xml:space="preserve"> when they collide.</w:t>
-            </w:r>
-          </w:p>
-        </w:tc>
-      </w:tr>
-      <w:tr>
-        <w:tc>
-          <w:tcPr>
-            <w:tcW w:w="2022" w:type="dxa"/>
-          </w:tcPr>
-          <w:p>
-            <w:pPr>
-              <w:spacing w:before="120" w:after="120" w:line="276" w:lineRule="auto"/>
-            </w:pPr>
-            <w:r>
-              <w:t>Type</w:t>
-            </w:r>
-          </w:p>
-        </w:tc>
-        <w:tc>
-          <w:tcPr>
-            <w:tcW w:w="2268" w:type="dxa"/>
-          </w:tcPr>
-          <w:p>
-            <w:pPr>
-              <w:spacing w:before="120" w:after="120" w:line="276" w:lineRule="auto"/>
-            </w:pPr>
-            <w:r>
-              <w:t>String</w:t>
-            </w:r>
-          </w:p>
-        </w:tc>
-        <w:tc>
-          <w:tcPr>
-            <w:tcW w:w="4720" w:type="dxa"/>
-          </w:tcPr>
-          <w:p>
-            <w:pPr>
-              <w:spacing w:before="120" w:after="120" w:line="276" w:lineRule="auto"/>
-            </w:pPr>
-            <w:r>
-              <w:t xml:space="preserve">The type field states the kind of object we are initiating, and so what kind of derived class/ child class to initiate, as well as which table to fetch the data from. </w:t>
-            </w:r>
-          </w:p>
-        </w:tc>
-      </w:tr>
-      <w:tr>
-        <w:tc>
-          <w:tcPr>
-            <w:tcW w:w="2022" w:type="dxa"/>
-          </w:tcPr>
-          <w:p>
-            <w:pPr>
-              <w:spacing w:before="120" w:after="120" w:line="276" w:lineRule="auto"/>
-            </w:pPr>
-            <w:proofErr w:type="spellStart"/>
-            <w:r>
-              <w:t>defaultZ</w:t>
-            </w:r>
-            <w:proofErr w:type="spellEnd"/>
-          </w:p>
-        </w:tc>
-        <w:tc>
-          <w:tcPr>
-            <w:tcW w:w="2268" w:type="dxa"/>
-          </w:tcPr>
-          <w:p>
-            <w:pPr>
-              <w:spacing w:before="120" w:after="120" w:line="276" w:lineRule="auto"/>
-            </w:pPr>
-            <w:r>
-              <w:t>Integer</w:t>
-            </w:r>
-          </w:p>
-        </w:tc>
-        <w:tc>
-          <w:tcPr>
-            <w:tcW w:w="4720" w:type="dxa"/>
-          </w:tcPr>
-          <w:p>
-            <w:pPr>
-              <w:spacing w:before="120" w:after="120" w:line="276" w:lineRule="auto"/>
-            </w:pPr>
-            <w:r>
-              <w:t xml:space="preserve">The </w:t>
-            </w:r>
-            <w:proofErr w:type="spellStart"/>
-            <w:r>
-              <w:t>defaultZ</w:t>
-            </w:r>
-            <w:proofErr w:type="spellEnd"/>
-            <w:r>
-              <w:t xml:space="preserve"> field is used to initiate what kind of z display position the </w:t>
-            </w:r>
-            <w:r>
-              <w:t xml:space="preserve">object is should be given to prevent certain objects from appearing to overlap on top of each other, as well as preventing objects from being placed behind another when making the object move around the map.  </w:t>
-            </w:r>
-          </w:p>
-        </w:tc>
-      </w:tr>
-      <w:tr>
-        <w:tc>
-          <w:tcPr>
-            <w:tcW w:w="2022" w:type="dxa"/>
-          </w:tcPr>
-          <w:p>
-            <w:pPr>
-              <w:spacing w:before="120" w:after="120" w:line="276" w:lineRule="auto"/>
-            </w:pPr>
-            <w:r>
-              <w:t>path</w:t>
-            </w:r>
-          </w:p>
-        </w:tc>
-        <w:tc>
-          <w:tcPr>
-            <w:tcW w:w="2268" w:type="dxa"/>
-          </w:tcPr>
-          <w:p>
-            <w:pPr>
-              <w:spacing w:before="120" w:after="120" w:line="276" w:lineRule="auto"/>
-            </w:pPr>
-            <w:r>
-              <w:t>String</w:t>
-            </w:r>
-          </w:p>
-        </w:tc>
-        <w:tc>
-          <w:tcPr>
-            <w:tcW w:w="4720" w:type="dxa"/>
-          </w:tcPr>
-          <w:p>
-            <w:pPr>
-              <w:spacing w:before="120" w:after="120" w:line="276" w:lineRule="auto"/>
-            </w:pPr>
-            <w:r>
-              <w:t xml:space="preserve">The path field is the string used to identify the path to the location of the object's sprites inside the project folder such that they can be found such that no matter the computer or user loading the project, if the project folder is complete it will be able to successfully find the path to its sprites. </w:t>
-            </w:r>
-          </w:p>
-        </w:tc>
-      </w:tr>
-      <w:tr>
-        <w:tc>
-          <w:tcPr>
-            <w:tcW w:w="2022" w:type="dxa"/>
-          </w:tcPr>
-          <w:p>
-            <w:pPr>
-              <w:spacing w:before="120" w:after="120" w:line="276" w:lineRule="auto"/>
-            </w:pPr>
-            <w:proofErr w:type="spellStart"/>
-            <w:r>
-              <w:t>yShift</w:t>
-            </w:r>
-            <w:proofErr w:type="spellEnd"/>
-          </w:p>
-        </w:tc>
-        <w:tc>
-          <w:tcPr>
-            <w:tcW w:w="2268" w:type="dxa"/>
-          </w:tcPr>
-          <w:p>
-            <w:pPr>
-              <w:spacing w:before="120" w:after="120" w:line="276" w:lineRule="auto"/>
-            </w:pPr>
-            <w:r>
-              <w:t>Integer</w:t>
-            </w:r>
-          </w:p>
-        </w:tc>
-        <w:tc>
-          <w:tcPr>
-            <w:tcW w:w="4720" w:type="dxa"/>
-          </w:tcPr>
-          <w:p>
-            <w:pPr>
-              <w:spacing w:before="120" w:after="120" w:line="276" w:lineRule="auto"/>
-            </w:pPr>
-            <w:proofErr w:type="spellStart"/>
-            <w:r>
-              <w:t>yShift</w:t>
-            </w:r>
-            <w:proofErr w:type="spellEnd"/>
-            <w:r>
-              <w:t xml:space="preserve"> is like </w:t>
-            </w:r>
-            <w:proofErr w:type="spellStart"/>
-            <w:r>
-              <w:t>defaultZ</w:t>
-            </w:r>
-            <w:proofErr w:type="spellEnd"/>
-            <w:r>
-              <w:t xml:space="preserve"> a display correction field added to give a bigger sense of realism to the display such that some characters appear to be standing inside a square instead of occupying it, to make the game appear to have a more angular view to make it easier for the player to visualise the platforms and blocks of the game. </w:t>
-            </w:r>
-          </w:p>
-        </w:tc>
-      </w:tr>
-      <w:tr>
-        <w:tc>
-          <w:tcPr>
-            <w:tcW w:w="2022" w:type="dxa"/>
-          </w:tcPr>
-          <w:p>
-            <w:pPr>
-              <w:spacing w:before="120" w:after="120" w:line="276" w:lineRule="auto"/>
-            </w:pPr>
-            <w:proofErr w:type="spellStart"/>
-            <w:r>
-              <w:t>spriteh</w:t>
-            </w:r>
-            <w:proofErr w:type="spellEnd"/>
-          </w:p>
-        </w:tc>
-        <w:tc>
-          <w:tcPr>
-            <w:tcW w:w="2268" w:type="dxa"/>
-          </w:tcPr>
-          <w:p>
-            <w:pPr>
-              <w:spacing w:before="120" w:after="120" w:line="276" w:lineRule="auto"/>
-            </w:pPr>
-            <w:r>
-              <w:t>Integer</w:t>
-            </w:r>
-          </w:p>
-        </w:tc>
-        <w:tc>
-          <w:tcPr>
-            <w:tcW w:w="4720" w:type="dxa"/>
-          </w:tcPr>
-          <w:p>
-            <w:pPr>
-              <w:spacing w:before="120" w:after="120" w:line="276" w:lineRule="auto"/>
-            </w:pPr>
-            <w:r>
-              <w:t xml:space="preserve">Since the width of all sprites is fixed such that they occupy only a single tile, </w:t>
-            </w:r>
-            <w:proofErr w:type="spellStart"/>
-            <w:r>
-              <w:t>spriteh</w:t>
-            </w:r>
-            <w:proofErr w:type="spellEnd"/>
-            <w:r>
-              <w:t xml:space="preserve"> gives the height of the object's sprites such that it can be initiated correctly, for example, for larger objects such as taller blocks, their sprites will be taller so that it appears that the object placed on top is higher. </w:t>
-            </w:r>
-          </w:p>
-        </w:tc>
-      </w:tr>
-    </w:tbl>
-    <w:p>
-      <w:pPr>
-        <w:pStyle w:val="Heading4"/>
+        <w:t>Entity and Block derived classes</w:t>
+      </w:r>
+      <w:r>
+        <w:t xml:space="preserve"> </w:t>
+      </w:r>
+    </w:p>
+    <w:p>
+      <w:pPr>
         <w:spacing w:before="120" w:after="120" w:line="276" w:lineRule="auto"/>
       </w:pPr>
       <w:r>
-        <w:t>Variables</w:t>
-      </w:r>
-    </w:p>
-    <w:tbl>
-      <w:tblPr>
-        <w:tblStyle w:val="TableGrid"/>
-        <w:tblW w:w="0" w:type="auto"/>
-        <w:tblLook w:val="04A0" w:firstRow="1" w:lastRow="0" w:firstColumn="1" w:lastColumn="0" w:noHBand="0" w:noVBand="1"/>
-      </w:tblPr>
-      <w:tblGrid>
-        <w:gridCol w:w="2022"/>
-        <w:gridCol w:w="2268"/>
-        <w:gridCol w:w="4720"/>
-      </w:tblGrid>
-      <w:tr>
-        <w:tc>
-          <w:tcPr>
-            <w:tcW w:w="2022" w:type="dxa"/>
-          </w:tcPr>
-          <w:p>
-            <w:pPr>
-              <w:spacing w:before="120" w:after="120" w:line="276" w:lineRule="auto"/>
-            </w:pPr>
-            <w:r>
-              <w:t>Field</w:t>
-            </w:r>
-          </w:p>
-        </w:tc>
-        <w:tc>
-          <w:tcPr>
-            <w:tcW w:w="2268" w:type="dxa"/>
-          </w:tcPr>
-          <w:p>
-            <w:pPr>
-              <w:spacing w:before="120" w:after="120" w:line="276" w:lineRule="auto"/>
-            </w:pPr>
-            <w:r>
-              <w:t>Type</w:t>
-            </w:r>
-          </w:p>
-        </w:tc>
-        <w:tc>
-          <w:tcPr>
-            <w:tcW w:w="4720" w:type="dxa"/>
-          </w:tcPr>
-          <w:p>
-            <w:pPr>
-              <w:spacing w:before="120" w:after="120" w:line="276" w:lineRule="auto"/>
-            </w:pPr>
-            <w:r>
-              <w:t>Description</w:t>
-            </w:r>
-          </w:p>
-        </w:tc>
-      </w:tr>
-      <w:tr>
-        <w:tc>
-          <w:tcPr>
-            <w:tcW w:w="2022" w:type="dxa"/>
-          </w:tcPr>
-          <w:p>
-            <w:pPr>
-              <w:spacing w:before="120" w:after="120" w:line="276" w:lineRule="auto"/>
-            </w:pPr>
-            <w:proofErr w:type="spellStart"/>
-            <w:r>
-              <w:t>spriteNode</w:t>
-            </w:r>
-            <w:proofErr w:type="spellEnd"/>
-          </w:p>
-        </w:tc>
-        <w:tc>
-          <w:tcPr>
-            <w:tcW w:w="2268" w:type="dxa"/>
-          </w:tcPr>
-          <w:p>
-            <w:pPr>
-              <w:spacing w:before="120" w:after="120" w:line="276" w:lineRule="auto"/>
-            </w:pPr>
-            <w:proofErr w:type="spellStart"/>
-            <w:r>
-              <w:t>SKSpriteNode</w:t>
-            </w:r>
-            <w:proofErr w:type="spellEnd"/>
-          </w:p>
-        </w:tc>
-        <w:tc>
-          <w:tcPr>
-            <w:tcW w:w="4720" w:type="dxa"/>
-          </w:tcPr>
-          <w:p>
-            <w:pPr>
-              <w:spacing w:before="120" w:after="120" w:line="276" w:lineRule="auto"/>
-            </w:pPr>
-            <w:r>
-              <w:t xml:space="preserve">The </w:t>
-            </w:r>
-            <w:proofErr w:type="spellStart"/>
-            <w:r>
-              <w:t>spriteNode</w:t>
-            </w:r>
-            <w:proofErr w:type="spellEnd"/>
-            <w:r>
-              <w:t xml:space="preserve"> class deals with all the display and positioning </w:t>
-            </w:r>
-            <w:r>
-              <w:t>and moving of the object</w:t>
-            </w:r>
-            <w:r>
-              <w:t xml:space="preserve">, it is a complex class containing the sprite's exact position (stored as a </w:t>
-            </w:r>
-            <w:proofErr w:type="spellStart"/>
-            <w:r>
-              <w:t>CGPoint</w:t>
-            </w:r>
-            <w:proofErr w:type="spellEnd"/>
-            <w:r>
-              <w:t xml:space="preserve">), the sprite's current texture, and its size. This class is instrumental in allowing the code to </w:t>
-            </w:r>
-            <w:proofErr w:type="spellStart"/>
-            <w:r>
-              <w:t>used</w:t>
-            </w:r>
-            <w:proofErr w:type="spellEnd"/>
-            <w:r>
-              <w:t xml:space="preserve"> to calculate and return the objects movements and positioning to communicate with the SpriteKit library to output the results in an Application window.</w:t>
-            </w:r>
-          </w:p>
-        </w:tc>
-      </w:tr>
-      <w:tr>
-        <w:tc>
-          <w:tcPr>
-            <w:tcW w:w="2022" w:type="dxa"/>
-          </w:tcPr>
-          <w:p>
-            <w:pPr>
-              <w:spacing w:before="120" w:after="120" w:line="276" w:lineRule="auto"/>
-            </w:pPr>
-            <w:proofErr w:type="spellStart"/>
-            <w:r>
-              <w:t>xPos</w:t>
-            </w:r>
-            <w:proofErr w:type="spellEnd"/>
-          </w:p>
-        </w:tc>
-        <w:tc>
-          <w:tcPr>
-            <w:tcW w:w="2268" w:type="dxa"/>
-          </w:tcPr>
-          <w:p>
-            <w:pPr>
-              <w:spacing w:before="120" w:after="120" w:line="276" w:lineRule="auto"/>
-            </w:pPr>
-            <w:r>
-              <w:t>Integer</w:t>
-            </w:r>
-          </w:p>
-        </w:tc>
-        <w:tc>
-          <w:tcPr>
-            <w:tcW w:w="4720" w:type="dxa"/>
-          </w:tcPr>
-          <w:p>
-            <w:pPr>
-              <w:spacing w:before="120" w:after="120" w:line="276" w:lineRule="auto"/>
-            </w:pPr>
-            <w:r>
-              <w:t xml:space="preserve">The </w:t>
-            </w:r>
-            <w:proofErr w:type="spellStart"/>
-            <w:r>
-              <w:t>xPos</w:t>
-            </w:r>
-            <w:proofErr w:type="spellEnd"/>
-            <w:r>
-              <w:t xml:space="preserve"> field is used to represent the nth tile in which the object is currently in in the x-direction, which allows the program to initiate the objects when fetching a map, as well as defining the boundaries of the map, and helping to look for collision detection. This is used in conjunction with a 3-dimensional array of the sprite class to  </w:t>
-            </w:r>
-          </w:p>
-        </w:tc>
-      </w:tr>
-      <w:tr>
-        <w:tc>
-          <w:tcPr>
-            <w:tcW w:w="2022" w:type="dxa"/>
-          </w:tcPr>
-          <w:p>
-            <w:pPr>
-              <w:spacing w:before="120" w:after="120" w:line="276" w:lineRule="auto"/>
-            </w:pPr>
-            <w:proofErr w:type="spellStart"/>
-            <w:r>
-              <w:t>yPos</w:t>
-            </w:r>
-            <w:proofErr w:type="spellEnd"/>
-          </w:p>
-        </w:tc>
-        <w:tc>
-          <w:tcPr>
-            <w:tcW w:w="2268" w:type="dxa"/>
-          </w:tcPr>
-          <w:p>
-            <w:pPr>
-              <w:spacing w:before="120" w:after="120" w:line="276" w:lineRule="auto"/>
-            </w:pPr>
-            <w:r>
-              <w:t>Integer</w:t>
-            </w:r>
-          </w:p>
-        </w:tc>
-        <w:tc>
-          <w:tcPr>
-            <w:tcW w:w="4720" w:type="dxa"/>
-          </w:tcPr>
-          <w:p>
-            <w:pPr>
-              <w:spacing w:before="120" w:after="120" w:line="276" w:lineRule="auto"/>
-            </w:pPr>
-            <w:r>
-              <w:t xml:space="preserve">The </w:t>
-            </w:r>
-            <w:proofErr w:type="spellStart"/>
-            <w:r>
-              <w:t>yPos</w:t>
-            </w:r>
-            <w:proofErr w:type="spellEnd"/>
-            <w:r>
-              <w:t xml:space="preserve"> field is the same as the </w:t>
-            </w:r>
-            <w:proofErr w:type="spellStart"/>
-            <w:r>
-              <w:t>xPos</w:t>
-            </w:r>
-            <w:proofErr w:type="spellEnd"/>
-            <w:r>
-              <w:t xml:space="preserve"> field, but in the y-direction.</w:t>
-            </w:r>
-          </w:p>
-        </w:tc>
-      </w:tr>
-      <w:tr>
-        <w:tc>
-          <w:tcPr>
-            <w:tcW w:w="2022" w:type="dxa"/>
-          </w:tcPr>
-          <w:p>
-            <w:pPr>
-              <w:spacing w:before="120" w:after="120" w:line="276" w:lineRule="auto"/>
-            </w:pPr>
-            <w:proofErr w:type="spellStart"/>
-            <w:r>
-              <w:t>zPos</w:t>
-            </w:r>
-            <w:proofErr w:type="spellEnd"/>
-          </w:p>
-        </w:tc>
-        <w:tc>
-          <w:tcPr>
-            <w:tcW w:w="2268" w:type="dxa"/>
-          </w:tcPr>
-          <w:p>
-            <w:pPr>
-              <w:spacing w:before="120" w:after="120" w:line="276" w:lineRule="auto"/>
-            </w:pPr>
-            <w:r>
-              <w:t>Integer</w:t>
-            </w:r>
-          </w:p>
-        </w:tc>
-        <w:tc>
-          <w:tcPr>
-            <w:tcW w:w="4720" w:type="dxa"/>
-          </w:tcPr>
-          <w:p>
-            <w:pPr>
-              <w:spacing w:before="120" w:after="120" w:line="276" w:lineRule="auto"/>
-            </w:pPr>
-            <w:r>
-              <w:t xml:space="preserve">The </w:t>
-            </w:r>
-            <w:proofErr w:type="spellStart"/>
-            <w:r>
-              <w:t>zPos</w:t>
-            </w:r>
-            <w:proofErr w:type="spellEnd"/>
-            <w:r>
-              <w:t xml:space="preserve"> field represents the current </w:t>
-            </w:r>
-            <w:r>
-              <w:t xml:space="preserve">height the object is at, this implementation allows to detect when the object should fall off a platform, and is used in conjunction with the three dimensional array of sprites to do so. </w:t>
-            </w:r>
-          </w:p>
-        </w:tc>
-      </w:tr>
-      <w:tr>
-        <w:tc>
-          <w:tcPr>
-            <w:tcW w:w="2022" w:type="dxa"/>
-          </w:tcPr>
-          <w:p>
-            <w:pPr>
-              <w:spacing w:before="120" w:after="120" w:line="276" w:lineRule="auto"/>
-            </w:pPr>
-            <w:proofErr w:type="spellStart"/>
-            <w:r>
-              <w:t>actualX</w:t>
-            </w:r>
-            <w:proofErr w:type="spellEnd"/>
-          </w:p>
-        </w:tc>
-        <w:tc>
-          <w:tcPr>
-            <w:tcW w:w="2268" w:type="dxa"/>
-          </w:tcPr>
-          <w:p>
-            <w:pPr>
-              <w:spacing w:before="120" w:after="120" w:line="276" w:lineRule="auto"/>
-            </w:pPr>
-            <w:r>
-              <w:t>Double</w:t>
-            </w:r>
-          </w:p>
-        </w:tc>
-        <w:tc>
-          <w:tcPr>
-            <w:tcW w:w="4720" w:type="dxa"/>
-            <w:vMerge w:val="restart"/>
-          </w:tcPr>
-          <w:p>
-            <w:pPr>
-              <w:spacing w:before="120" w:after="120" w:line="276" w:lineRule="auto"/>
-            </w:pPr>
-            <w:r>
-              <w:t xml:space="preserve">The </w:t>
-            </w:r>
-            <w:proofErr w:type="spellStart"/>
-            <w:r>
-              <w:t>actualX</w:t>
-            </w:r>
-            <w:proofErr w:type="spellEnd"/>
-            <w:r>
-              <w:t xml:space="preserve"> and </w:t>
-            </w:r>
-            <w:proofErr w:type="spellStart"/>
-            <w:r>
-              <w:t>actualY</w:t>
-            </w:r>
-            <w:proofErr w:type="spellEnd"/>
-            <w:r>
-              <w:t xml:space="preserve"> attributes are like the </w:t>
-            </w:r>
-            <w:proofErr w:type="spellStart"/>
-            <w:r>
-              <w:t>xPos</w:t>
-            </w:r>
-            <w:proofErr w:type="spellEnd"/>
-            <w:r>
-              <w:t xml:space="preserve"> and </w:t>
-            </w:r>
-            <w:proofErr w:type="spellStart"/>
-            <w:r>
-              <w:t>yPos</w:t>
-            </w:r>
-            <w:proofErr w:type="spellEnd"/>
-            <w:r>
-              <w:t xml:space="preserve"> attributes but different in the way that they will be used in order to </w:t>
-            </w:r>
-            <w:r>
-              <w:t xml:space="preserve">model the movement to make it fluid, more pixel by pixel instead of making it tile by tile, as would be necessary if using only </w:t>
-            </w:r>
-            <w:proofErr w:type="spellStart"/>
-            <w:r>
-              <w:t>xPos</w:t>
-            </w:r>
-            <w:proofErr w:type="spellEnd"/>
-            <w:r>
-              <w:t xml:space="preserve"> and </w:t>
-            </w:r>
-            <w:proofErr w:type="spellStart"/>
-            <w:r>
-              <w:t>yPos</w:t>
-            </w:r>
-            <w:proofErr w:type="spellEnd"/>
-            <w:r>
-              <w:t xml:space="preserve">. Using the knowledge that each sprite's hitbox is one tile big, this will also allow to use collision detection based on using these 'actual' values as a base for our calculations. </w:t>
-            </w:r>
-          </w:p>
-        </w:tc>
-      </w:tr>
-      <w:tr>
-        <w:tc>
-          <w:tcPr>
-            <w:tcW w:w="2022" w:type="dxa"/>
-          </w:tcPr>
-          <w:p>
-            <w:pPr>
-              <w:spacing w:before="120" w:after="120" w:line="276" w:lineRule="auto"/>
-            </w:pPr>
-            <w:proofErr w:type="spellStart"/>
-            <w:r>
-              <w:t>actualY</w:t>
-            </w:r>
-            <w:proofErr w:type="spellEnd"/>
-          </w:p>
-        </w:tc>
-        <w:tc>
-          <w:tcPr>
-            <w:tcW w:w="2268" w:type="dxa"/>
-          </w:tcPr>
-          <w:p>
-            <w:pPr>
-              <w:spacing w:before="120" w:after="120" w:line="276" w:lineRule="auto"/>
-            </w:pPr>
-            <w:r>
-              <w:t>Double</w:t>
-            </w:r>
-          </w:p>
-        </w:tc>
-        <w:tc>
-          <w:tcPr>
-            <w:tcW w:w="4720" w:type="dxa"/>
-            <w:vMerge/>
-          </w:tcPr>
-          <w:p>
-            <w:pPr>
-              <w:spacing w:before="120" w:after="120" w:line="276" w:lineRule="auto"/>
-            </w:pPr>
-          </w:p>
-        </w:tc>
-      </w:tr>
-    </w:tbl>
-    <w:p>
-      <w:pPr>
-        <w:pStyle w:val="Heading4"/>
-        <w:spacing w:before="120" w:after="120" w:line="276" w:lineRule="auto"/>
-      </w:pPr>
-      <w:r>
-        <w:t>Entity and Block derived classes</w:t>
-      </w:r>
-      <w:r>
-        <w:t xml:space="preserve"> </w:t>
-      </w:r>
-    </w:p>
-    <w:p>
-      <w:pPr>
-        <w:spacing w:before="120" w:after="120" w:line="276" w:lineRule="auto"/>
-      </w:pPr>
-      <w:r>
-        <w:t xml:space="preserve">When making the sprites class I had to consider the types of objects that would be in the game, in the end, taking inspiration from the </w:t>
-      </w:r>
-      <w:r>
-        <w:t xml:space="preserve">fact that in video games there were only really two kinds of objects; moveable objects and </w:t>
-      </w:r>
-      <w:bookmarkStart w:id="11" w:name="_GoBack"/>
-      <w:bookmarkEnd w:id="11"/>
-      <w:r>
-        <w:t xml:space="preserve"> </w:t>
+        <w:t xml:space="preserve">The entity derived class represents a character in the game, </w:t>
       </w:r>
     </w:p>
     <w:p>
@@ -3018,29 +2117,6 @@
       <w:sz w:val="21"/>
       <w:szCs w:val="21"/>
     </w:rPr>
-  </w:style>
-  <w:style w:type="table" w:styleId="TableGrid">
-    <w:name w:val="Table Grid"/>
-    <w:basedOn w:val="TableNormal"/>
-    <w:uiPriority w:val="39"/>
-    <w:rsid w:val="00414685"/>
-    <w:tblPr>
-      <w:tblInd w:w="0" w:type="dxa"/>
-      <w:tblBorders>
-        <w:top w:val="single" w:sz="4" w:space="0" w:color="auto"/>
-        <w:left w:val="single" w:sz="4" w:space="0" w:color="auto"/>
-        <w:bottom w:val="single" w:sz="4" w:space="0" w:color="auto"/>
-        <w:right w:val="single" w:sz="4" w:space="0" w:color="auto"/>
-        <w:insideH w:val="single" w:sz="4" w:space="0" w:color="auto"/>
-        <w:insideV w:val="single" w:sz="4" w:space="0" w:color="auto"/>
-      </w:tblBorders>
-      <w:tblCellMar>
-        <w:top w:w="0" w:type="dxa"/>
-        <w:left w:w="108" w:type="dxa"/>
-        <w:bottom w:w="0" w:type="dxa"/>
-        <w:right w:w="108" w:type="dxa"/>
-      </w:tblCellMar>
-    </w:tblPr>
   </w:style>
 </w:styles>
 </file>
@@ -3510,7 +2586,7 @@
 </file>
 
 <file path=customXml/itemProps1.xml><?xml version="1.0" encoding="utf-8"?>
-<ds:datastoreItem xmlns:ds="http://schemas.openxmlformats.org/officeDocument/2006/customXml" ds:itemID="{A2391956-B960-5442-954A-0F1D44B9A53E}">
+<ds:datastoreItem xmlns:ds="http://schemas.openxmlformats.org/officeDocument/2006/customXml" ds:itemID="{CDFAE3F6-87F5-3A48-92C2-255EA8BD739C}">
   <ds:schemaRefs>
     <ds:schemaRef ds:uri="http://schemas.openxmlformats.org/officeDocument/2006/bibliography"/>
   </ds:schemaRefs>

</xml_diff>